<commit_message>
Actualización guías DCCP y DPCP
</commit_message>
<xml_diff>
--- a/PDRMYE/GUÍAS RÁPIDAS/DCCP/INTRODUCCIÓN A LA PLATAFORMA.docx
+++ b/PDRMYE/GUÍAS RÁPIDAS/DCCP/INTRODUCCIÓN A LA PLATAFORMA.docx
@@ -1,6 +1,6 @@
 
 <file path=word/document.xml><?xml version="1.0" encoding="utf-8"?>
-<w:document xmlns:wpc="http://schemas.microsoft.com/office/word/2010/wordprocessingCanvas" xmlns:cx="http://schemas.microsoft.com/office/drawing/2014/chartex" xmlns:mc="http://schemas.openxmlformats.org/markup-compatibility/2006" xmlns:o="urn:schemas-microsoft-com:office:office" xmlns:r="http://schemas.openxmlformats.org/officeDocument/2006/relationships" xmlns:m="http://schemas.openxmlformats.org/officeDocument/2006/math" xmlns:v="urn:schemas-microsoft-com:vml" xmlns:wp14="http://schemas.microsoft.com/office/word/2010/wordprocessingDrawing" xmlns:wp="http://schemas.openxmlformats.org/drawingml/2006/wordprocessingDrawing" xmlns:w10="urn:schemas-microsoft-com:office:word" xmlns:w="http://schemas.openxmlformats.org/wordprocessingml/2006/main" xmlns:w14="http://schemas.microsoft.com/office/word/2010/wordml" xmlns:w15="http://schemas.microsoft.com/office/word/2012/wordml" xmlns:w16se="http://schemas.microsoft.com/office/word/2015/wordml/symex" xmlns:wpg="http://schemas.microsoft.com/office/word/2010/wordprocessingGroup" xmlns:wpi="http://schemas.microsoft.com/office/word/2010/wordprocessingInk" xmlns:wne="http://schemas.microsoft.com/office/word/2006/wordml" xmlns:wps="http://schemas.microsoft.com/office/word/2010/wordprocessingShape" mc:Ignorable="w14 w15 w16se wp14">
+<w:document xmlns:wpc="http://schemas.microsoft.com/office/word/2010/wordprocessingCanvas" xmlns:cx="http://schemas.microsoft.com/office/drawing/2014/chartex" xmlns:cx1="http://schemas.microsoft.com/office/drawing/2015/9/8/chartex" xmlns:mc="http://schemas.openxmlformats.org/markup-compatibility/2006" xmlns:o="urn:schemas-microsoft-com:office:office" xmlns:r="http://schemas.openxmlformats.org/officeDocument/2006/relationships" xmlns:m="http://schemas.openxmlformats.org/officeDocument/2006/math" xmlns:v="urn:schemas-microsoft-com:vml" xmlns:wp14="http://schemas.microsoft.com/office/word/2010/wordprocessingDrawing" xmlns:wp="http://schemas.openxmlformats.org/drawingml/2006/wordprocessingDrawing" xmlns:w10="urn:schemas-microsoft-com:office:word" xmlns:w="http://schemas.openxmlformats.org/wordprocessingml/2006/main" xmlns:w14="http://schemas.microsoft.com/office/word/2010/wordml" xmlns:w15="http://schemas.microsoft.com/office/word/2012/wordml" xmlns:w16se="http://schemas.microsoft.com/office/word/2015/wordml/symex" xmlns:wpg="http://schemas.microsoft.com/office/word/2010/wordprocessingGroup" xmlns:wpi="http://schemas.microsoft.com/office/word/2010/wordprocessingInk" xmlns:wne="http://schemas.microsoft.com/office/word/2006/wordml" xmlns:wps="http://schemas.microsoft.com/office/word/2010/wordprocessingShape" mc:Ignorable="w14 w15 w16se wp14">
   <w:body>
     <w:p>
       <w:pPr>
@@ -100,7 +100,7 @@
               </wp:anchor>
             </w:drawing>
           </mc:Choice>
-          <mc:Fallback xmlns:cx1="http://schemas.microsoft.com/office/drawing/2015/9/8/chartex">
+          <mc:Fallback>
             <w:pict>
               <v:rect w14:anchorId="06FFA84B" id="Rectángulo 3" o:spid="_x0000_s1026" style="position:absolute;margin-left:0;margin-top:-55.8pt;width:582.7pt;height:760.2pt;z-index:-251512832;visibility:visible;mso-wrap-style:square;mso-width-percent:0;mso-height-percent:0;mso-wrap-distance-left:9pt;mso-wrap-distance-top:0;mso-wrap-distance-right:9pt;mso-wrap-distance-bottom:0;mso-position-horizontal:left;mso-position-horizontal-relative:page;mso-position-vertical:absolute;mso-position-vertical-relative:text;mso-width-percent:0;mso-height-percent:0;mso-width-relative:margin;mso-height-relative:margin;v-text-anchor:middle" o:gfxdata="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" fillcolor="#f2f2f2" stroked="f" strokeweight="1pt">
                 <v:shadow on="t" type="perspective" color="black" opacity="7208f" offset="0,0" matrix="66847f,,,66847f"/>
@@ -321,7 +321,17 @@
                                 <w:szCs w:val="36"/>
                                 <w:lang w:val="es-MX"/>
                               </w:rPr>
-                              <w:t>GUÍA RÁPIDA DE OPERACIONES DE LA PLATAFORMA DE DISTRIBUCIÓN DE RECURSOS A MUNICIPIOS Y ENTIDADES</w:t>
+                              <w:t xml:space="preserve">GUÍA RÁPIDA DE OPERACIONES DE LA PLATAFORMA DE DISTRIBUCIÓN DE RECURSOS A MUNICIPIOS Y </w:t>
+                            </w:r>
+                            <w:r>
+                              <w:rPr>
+                                <w:rFonts w:ascii="Arial" w:hAnsi="Arial" w:cs="Arial"/>
+                                <w:b/>
+                                <w:sz w:val="36"/>
+                                <w:szCs w:val="36"/>
+                                <w:lang w:val="es-MX"/>
+                              </w:rPr>
+                              <w:t>ORGANISMOS PUBLICOS DESCENTRALIZADOS</w:t>
                             </w:r>
                             <w:r>
                               <w:rPr>
@@ -403,7 +413,17 @@
                           <w:szCs w:val="36"/>
                           <w:lang w:val="es-MX"/>
                         </w:rPr>
-                        <w:t>GUÍA RÁPIDA DE OPERACIONES DE LA PLATAFORMA DE DISTRIBUCIÓN DE RECURSOS A MUNICIPIOS Y ENTIDADES</w:t>
+                        <w:t xml:space="preserve">GUÍA RÁPIDA DE OPERACIONES DE LA PLATAFORMA DE DISTRIBUCIÓN DE RECURSOS A MUNICIPIOS Y </w:t>
+                      </w:r>
+                      <w:r>
+                        <w:rPr>
+                          <w:rFonts w:ascii="Arial" w:hAnsi="Arial" w:cs="Arial"/>
+                          <w:b/>
+                          <w:sz w:val="36"/>
+                          <w:szCs w:val="36"/>
+                          <w:lang w:val="es-MX"/>
+                        </w:rPr>
+                        <w:t>ORGANISMOS PUBLICOS DESCENTRALIZADOS</w:t>
                       </w:r>
                       <w:r>
                         <w:rPr>
@@ -936,7 +956,7 @@
             </w:rPr>
             <w:fldChar w:fldCharType="separate"/>
           </w:r>
-          <w:hyperlink w:anchor="_Toc134789017" w:history="1">
+          <w:hyperlink w:anchor="_Toc136418712" w:history="1">
             <w:r>
               <w:rPr>
                 <w:rStyle w:val="Hipervnculo"/>
@@ -959,7 +979,7 @@
               <w:rPr>
                 <w:webHidden/>
               </w:rPr>
-              <w:instrText xml:space="preserve"> PAGEREF _Toc134789017 \h </w:instrText>
+              <w:instrText xml:space="preserve"> PAGEREF _Toc136418712 \h </w:instrText>
             </w:r>
             <w:r>
               <w:rPr>
@@ -994,7 +1014,7 @@
               <w:lang w:val="es-MX" w:eastAsia="es-MX"/>
             </w:rPr>
           </w:pPr>
-          <w:hyperlink w:anchor="_Toc134789018" w:history="1">
+          <w:hyperlink w:anchor="_Toc136418713" w:history="1">
             <w:r>
               <w:rPr>
                 <w:rStyle w:val="Hipervnculo"/>
@@ -1017,7 +1037,7 @@
               <w:rPr>
                 <w:webHidden/>
               </w:rPr>
-              <w:instrText xml:space="preserve"> PAGEREF _Toc134789018 \h </w:instrText>
+              <w:instrText xml:space="preserve"> PAGEREF _Toc136418713 \h </w:instrText>
             </w:r>
             <w:r>
               <w:rPr>
@@ -1052,7 +1072,7 @@
               <w:lang w:val="es-MX" w:eastAsia="es-MX"/>
             </w:rPr>
           </w:pPr>
-          <w:hyperlink w:anchor="_Toc134789019" w:history="1">
+          <w:hyperlink w:anchor="_Toc136418714" w:history="1">
             <w:r>
               <w:rPr>
                 <w:rStyle w:val="Hipervnculo"/>
@@ -1075,7 +1095,7 @@
               <w:rPr>
                 <w:webHidden/>
               </w:rPr>
-              <w:instrText xml:space="preserve"> PAGEREF _Toc134789019 \h </w:instrText>
+              <w:instrText xml:space="preserve"> PAGEREF _Toc136418714 \h </w:instrText>
             </w:r>
             <w:r>
               <w:rPr>
@@ -1110,7 +1130,7 @@
               <w:lang w:val="es-MX" w:eastAsia="es-MX"/>
             </w:rPr>
           </w:pPr>
-          <w:hyperlink w:anchor="_Toc134789020" w:history="1">
+          <w:hyperlink w:anchor="_Toc136418715" w:history="1">
             <w:r>
               <w:rPr>
                 <w:rStyle w:val="Hipervnculo"/>
@@ -1133,7 +1153,7 @@
               <w:rPr>
                 <w:webHidden/>
               </w:rPr>
-              <w:instrText xml:space="preserve"> PAGEREF _Toc134789020 \h </w:instrText>
+              <w:instrText xml:space="preserve"> PAGEREF _Toc136418715 \h </w:instrText>
             </w:r>
             <w:r>
               <w:rPr>
@@ -1168,7 +1188,7 @@
               <w:lang w:val="es-MX" w:eastAsia="es-MX"/>
             </w:rPr>
           </w:pPr>
-          <w:hyperlink w:anchor="_Toc134789021" w:history="1">
+          <w:hyperlink w:anchor="_Toc136418716" w:history="1">
             <w:r>
               <w:rPr>
                 <w:rStyle w:val="Hipervnculo"/>
@@ -1191,7 +1211,7 @@
               <w:rPr>
                 <w:webHidden/>
               </w:rPr>
-              <w:instrText xml:space="preserve"> PAGEREF _Toc134789021 \h </w:instrText>
+              <w:instrText xml:space="preserve"> PAGEREF _Toc136418716 \h </w:instrText>
             </w:r>
             <w:r>
               <w:rPr>
@@ -1226,7 +1246,7 @@
               <w:lang w:val="es-MX" w:eastAsia="es-MX"/>
             </w:rPr>
           </w:pPr>
-          <w:hyperlink w:anchor="_Toc134789022" w:history="1">
+          <w:hyperlink w:anchor="_Toc136418717" w:history="1">
             <w:r>
               <w:rPr>
                 <w:rStyle w:val="Hipervnculo"/>
@@ -1249,7 +1269,7 @@
               <w:rPr>
                 <w:webHidden/>
               </w:rPr>
-              <w:instrText xml:space="preserve"> PAGEREF _Toc134789022 \h </w:instrText>
+              <w:instrText xml:space="preserve"> PAGEREF _Toc136418717 \h </w:instrText>
             </w:r>
             <w:r>
               <w:rPr>
@@ -1284,7 +1304,7 @@
               <w:lang w:val="es-MX" w:eastAsia="es-MX"/>
             </w:rPr>
           </w:pPr>
-          <w:hyperlink w:anchor="_Toc134789023" w:history="1">
+          <w:hyperlink w:anchor="_Toc136418718" w:history="1">
             <w:r>
               <w:rPr>
                 <w:rStyle w:val="Hipervnculo"/>
@@ -1307,7 +1327,7 @@
               <w:rPr>
                 <w:webHidden/>
               </w:rPr>
-              <w:instrText xml:space="preserve"> PAGEREF _Toc134789023 \h </w:instrText>
+              <w:instrText xml:space="preserve"> PAGEREF _Toc136418718 \h </w:instrText>
             </w:r>
             <w:r>
               <w:rPr>
@@ -1342,7 +1362,7 @@
               <w:lang w:val="es-MX" w:eastAsia="es-MX"/>
             </w:rPr>
           </w:pPr>
-          <w:hyperlink w:anchor="_Toc134789024" w:history="1">
+          <w:hyperlink w:anchor="_Toc136418719" w:history="1">
             <w:r>
               <w:rPr>
                 <w:rStyle w:val="Hipervnculo"/>
@@ -1365,7 +1385,7 @@
               <w:rPr>
                 <w:webHidden/>
               </w:rPr>
-              <w:instrText xml:space="preserve"> PAGEREF _Toc134789024 \h </w:instrText>
+              <w:instrText xml:space="preserve"> PAGEREF _Toc136418719 \h </w:instrText>
             </w:r>
             <w:r>
               <w:rPr>
@@ -1400,7 +1420,7 @@
               <w:lang w:val="es-MX" w:eastAsia="es-MX"/>
             </w:rPr>
           </w:pPr>
-          <w:hyperlink w:anchor="_Toc134789025" w:history="1">
+          <w:hyperlink w:anchor="_Toc136418720" w:history="1">
             <w:r>
               <w:rPr>
                 <w:rStyle w:val="Hipervnculo"/>
@@ -1423,7 +1443,7 @@
               <w:rPr>
                 <w:webHidden/>
               </w:rPr>
-              <w:instrText xml:space="preserve"> PAGEREF _Toc134789025 \h </w:instrText>
+              <w:instrText xml:space="preserve"> PAGEREF _Toc136418720 \h </w:instrText>
             </w:r>
             <w:r>
               <w:rPr>
@@ -1458,7 +1478,7 @@
               <w:lang w:val="es-MX" w:eastAsia="es-MX"/>
             </w:rPr>
           </w:pPr>
-          <w:hyperlink w:anchor="_Toc134789026" w:history="1">
+          <w:hyperlink w:anchor="_Toc136418721" w:history="1">
             <w:r>
               <w:rPr>
                 <w:rStyle w:val="Hipervnculo"/>
@@ -1481,7 +1501,7 @@
               <w:rPr>
                 <w:webHidden/>
               </w:rPr>
-              <w:instrText xml:space="preserve"> PAGEREF _Toc134789026 \h </w:instrText>
+              <w:instrText xml:space="preserve"> PAGEREF _Toc136418721 \h </w:instrText>
             </w:r>
             <w:r>
               <w:rPr>
@@ -1516,7 +1536,7 @@
               <w:lang w:val="es-MX" w:eastAsia="es-MX"/>
             </w:rPr>
           </w:pPr>
-          <w:hyperlink w:anchor="_Toc134789027" w:history="1">
+          <w:hyperlink w:anchor="_Toc136418722" w:history="1">
             <w:r>
               <w:rPr>
                 <w:rStyle w:val="Hipervnculo"/>
@@ -1539,7 +1559,7 @@
               <w:rPr>
                 <w:webHidden/>
               </w:rPr>
-              <w:instrText xml:space="preserve"> PAGEREF _Toc134789027 \h </w:instrText>
+              <w:instrText xml:space="preserve"> PAGEREF _Toc136418722 \h </w:instrText>
             </w:r>
             <w:r>
               <w:rPr>
@@ -1574,7 +1594,7 @@
               <w:lang w:val="es-MX" w:eastAsia="es-MX"/>
             </w:rPr>
           </w:pPr>
-          <w:hyperlink w:anchor="_Toc134789028" w:history="1">
+          <w:hyperlink w:anchor="_Toc136418723" w:history="1">
             <w:r>
               <w:rPr>
                 <w:rStyle w:val="Hipervnculo"/>
@@ -1597,7 +1617,7 @@
               <w:rPr>
                 <w:webHidden/>
               </w:rPr>
-              <w:instrText xml:space="preserve"> PAGEREF _Toc134789028 \h </w:instrText>
+              <w:instrText xml:space="preserve"> PAGEREF _Toc136418723 \h </w:instrText>
             </w:r>
             <w:r>
               <w:rPr>
@@ -1632,7 +1652,7 @@
               <w:lang w:val="es-MX" w:eastAsia="es-MX"/>
             </w:rPr>
           </w:pPr>
-          <w:hyperlink w:anchor="_Toc134789029" w:history="1">
+          <w:hyperlink w:anchor="_Toc136418724" w:history="1">
             <w:r>
               <w:rPr>
                 <w:rStyle w:val="Hipervnculo"/>
@@ -1655,7 +1675,7 @@
               <w:rPr>
                 <w:webHidden/>
               </w:rPr>
-              <w:instrText xml:space="preserve"> PAGEREF _Toc134789029 \h </w:instrText>
+              <w:instrText xml:space="preserve"> PAGEREF _Toc136418724 \h </w:instrText>
             </w:r>
             <w:r>
               <w:rPr>
@@ -1690,7 +1710,7 @@
               <w:lang w:val="es-MX" w:eastAsia="es-MX"/>
             </w:rPr>
           </w:pPr>
-          <w:hyperlink w:anchor="_Toc134789030" w:history="1">
+          <w:hyperlink w:anchor="_Toc136418725" w:history="1">
             <w:r>
               <w:rPr>
                 <w:rStyle w:val="Hipervnculo"/>
@@ -1713,7 +1733,7 @@
               <w:rPr>
                 <w:webHidden/>
               </w:rPr>
-              <w:instrText xml:space="preserve"> PAGEREF _Toc134789030 \h </w:instrText>
+              <w:instrText xml:space="preserve"> PAGEREF _Toc136418725 \h </w:instrText>
             </w:r>
             <w:r>
               <w:rPr>
@@ -1730,7 +1750,7 @@
               <w:rPr>
                 <w:webHidden/>
               </w:rPr>
-              <w:t>12</w:t>
+              <w:t>11</w:t>
             </w:r>
             <w:r>
               <w:rPr>
@@ -1769,6 +1789,8 @@
           <w:sz w:val="24"/>
         </w:rPr>
       </w:pPr>
+      <w:bookmarkStart w:id="0" w:name="_GoBack"/>
+      <w:bookmarkEnd w:id="0"/>
     </w:p>
     <w:p>
       <w:pPr>
@@ -2408,18 +2430,18 @@
           <w:b w:val="0"/>
         </w:rPr>
       </w:pPr>
-      <w:bookmarkStart w:id="0" w:name="_Toc123297018"/>
-      <w:bookmarkStart w:id="1" w:name="_Toc125704530"/>
-      <w:bookmarkStart w:id="2" w:name="_Toc134789017"/>
+      <w:bookmarkStart w:id="1" w:name="_Toc123297018"/>
+      <w:bookmarkStart w:id="2" w:name="_Toc125704530"/>
+      <w:bookmarkStart w:id="3" w:name="_Toc136418712"/>
       <w:r>
         <w:rPr>
           <w:rFonts w:cs="Arial"/>
         </w:rPr>
         <w:t>Objetivo</w:t>
       </w:r>
-      <w:bookmarkEnd w:id="0"/>
       <w:bookmarkEnd w:id="1"/>
       <w:bookmarkEnd w:id="2"/>
+      <w:bookmarkEnd w:id="3"/>
     </w:p>
     <w:p>
       <w:pPr>
@@ -2460,14 +2482,21 @@
           <w:rFonts w:ascii="Arial" w:hAnsi="Arial" w:cs="Arial"/>
           <w:sz w:val="24"/>
         </w:rPr>
-        <w:t>Presupuesto y Control Presupuestal</w:t>
+        <w:t>Contabilidad y Cuenta Pública</w:t>
       </w:r>
       <w:r>
         <w:rPr>
           <w:rFonts w:ascii="Arial" w:hAnsi="Arial" w:cs="Arial"/>
           <w:sz w:val="24"/>
         </w:rPr>
-        <w:t xml:space="preserve"> puedan consultar los pasos a seguir para el registro de </w:t>
+        <w:t xml:space="preserve"> </w:t>
+      </w:r>
+      <w:r>
+        <w:rPr>
+          <w:rFonts w:ascii="Arial" w:hAnsi="Arial" w:cs="Arial"/>
+          <w:sz w:val="24"/>
+        </w:rPr>
+        <w:t xml:space="preserve">puedan consultar los pasos a seguir para el registro de </w:t>
       </w:r>
       <w:r>
         <w:rPr>
@@ -2514,18 +2543,18 @@
           <w:b w:val="0"/>
         </w:rPr>
       </w:pPr>
-      <w:bookmarkStart w:id="3" w:name="_Toc123297019"/>
-      <w:bookmarkStart w:id="4" w:name="_Toc125704531"/>
-      <w:bookmarkStart w:id="5" w:name="_Toc134789018"/>
+      <w:bookmarkStart w:id="4" w:name="_Toc123297019"/>
+      <w:bookmarkStart w:id="5" w:name="_Toc125704531"/>
+      <w:bookmarkStart w:id="6" w:name="_Toc136418713"/>
       <w:r>
         <w:rPr>
           <w:rFonts w:cs="Arial"/>
         </w:rPr>
         <w:t>Alcance</w:t>
       </w:r>
-      <w:bookmarkEnd w:id="3"/>
       <w:bookmarkEnd w:id="4"/>
       <w:bookmarkEnd w:id="5"/>
+      <w:bookmarkEnd w:id="6"/>
       <w:r>
         <w:rPr>
           <w:rFonts w:cs="Arial"/>
@@ -2557,7 +2586,35 @@
           <w:rFonts w:ascii="Arial" w:hAnsi="Arial" w:cs="Arial"/>
           <w:sz w:val="24"/>
         </w:rPr>
-        <w:t>Cumplir con los requerimientos de acuerdo a los procesos del área de Dirección de Presupuesto y Control Presupuestal que se realiza para el procesamiento de la información, de acuerdo al flujo indicado en sus diagramas de proceso.</w:t>
+        <w:t xml:space="preserve">Cumplir con los requerimientos de acuerdo a los procesos del área de </w:t>
+      </w:r>
+      <w:r>
+        <w:rPr>
+          <w:rFonts w:ascii="Arial" w:hAnsi="Arial" w:cs="Arial"/>
+          <w:sz w:val="24"/>
+        </w:rPr>
+        <w:t xml:space="preserve">Dirección de </w:t>
+      </w:r>
+      <w:r>
+        <w:rPr>
+          <w:rFonts w:ascii="Arial" w:hAnsi="Arial" w:cs="Arial"/>
+          <w:sz w:val="24"/>
+        </w:rPr>
+        <w:t>Contabilidad y Cuenta Pública</w:t>
+      </w:r>
+      <w:r>
+        <w:rPr>
+          <w:rFonts w:ascii="Arial" w:hAnsi="Arial" w:cs="Arial"/>
+          <w:sz w:val="24"/>
+        </w:rPr>
+        <w:t xml:space="preserve"> </w:t>
+      </w:r>
+      <w:r>
+        <w:rPr>
+          <w:rFonts w:ascii="Arial" w:hAnsi="Arial" w:cs="Arial"/>
+          <w:sz w:val="24"/>
+        </w:rPr>
+        <w:t>que se realiza para el procesamiento de la información, de acuerdo al flujo indicado en sus diagramas de proceso.</w:t>
       </w:r>
     </w:p>
     <w:p>
@@ -2568,18 +2625,18 @@
           <w:rFonts w:cs="Arial"/>
         </w:rPr>
       </w:pPr>
-      <w:bookmarkStart w:id="6" w:name="_Toc123297020"/>
-      <w:bookmarkStart w:id="7" w:name="_Toc125704532"/>
-      <w:bookmarkStart w:id="8" w:name="_Toc134789019"/>
+      <w:bookmarkStart w:id="7" w:name="_Toc123297020"/>
+      <w:bookmarkStart w:id="8" w:name="_Toc125704532"/>
+      <w:bookmarkStart w:id="9" w:name="_Toc136418714"/>
       <w:r>
         <w:rPr>
           <w:rFonts w:cs="Arial"/>
         </w:rPr>
         <w:t>Usuario</w:t>
       </w:r>
-      <w:bookmarkEnd w:id="6"/>
       <w:bookmarkEnd w:id="7"/>
       <w:bookmarkEnd w:id="8"/>
+      <w:bookmarkEnd w:id="9"/>
     </w:p>
     <w:p>
       <w:pPr>
@@ -2616,7 +2673,7 @@
           <w:rFonts w:ascii="Arial" w:hAnsi="Arial" w:cs="Arial"/>
           <w:sz w:val="24"/>
         </w:rPr>
-        <w:t>Presupuesto y Control Presupuestal</w:t>
+        <w:t>Contabilidad y Cuenta Pública</w:t>
       </w:r>
       <w:r>
         <w:rPr>
@@ -2662,6 +2719,17 @@
     <w:p>
       <w:pPr>
         <w:spacing w:line="276" w:lineRule="auto"/>
+        <w:rPr>
+          <w:rFonts w:ascii="Arial" w:hAnsi="Arial" w:cs="Arial"/>
+          <w:sz w:val="24"/>
+          <w:szCs w:val="24"/>
+        </w:rPr>
+      </w:pPr>
+    </w:p>
+    <w:p>
+      <w:pPr>
+        <w:spacing w:line="276" w:lineRule="auto"/>
+        <w:jc w:val="center"/>
         <w:rPr>
           <w:rFonts w:ascii="Arial" w:hAnsi="Arial" w:cs="Arial"/>
           <w:sz w:val="24"/>
@@ -2896,10 +2964,10 @@
           <w:szCs w:val="44"/>
         </w:rPr>
       </w:pPr>
-      <w:bookmarkStart w:id="9" w:name="_Toc123297021"/>
-      <w:bookmarkStart w:id="10" w:name="_Toc124335006"/>
-      <w:bookmarkStart w:id="11" w:name="_Toc124345687"/>
-      <w:bookmarkStart w:id="12" w:name="_Toc134789020"/>
+      <w:bookmarkStart w:id="10" w:name="_Toc123297021"/>
+      <w:bookmarkStart w:id="11" w:name="_Toc124335006"/>
+      <w:bookmarkStart w:id="12" w:name="_Toc124345687"/>
+      <w:bookmarkStart w:id="13" w:name="_Toc136418715"/>
       <w:r>
         <w:rPr>
           <w:rFonts w:cs="Arial"/>
@@ -2908,10 +2976,10 @@
         </w:rPr>
         <w:t>ASPECTOS GENERALES DE LA PLATAFORMA</w:t>
       </w:r>
-      <w:bookmarkEnd w:id="9"/>
       <w:bookmarkEnd w:id="10"/>
       <w:bookmarkEnd w:id="11"/>
       <w:bookmarkEnd w:id="12"/>
+      <w:bookmarkEnd w:id="13"/>
     </w:p>
     <w:p>
       <w:pPr>
@@ -3092,9 +3160,9 @@
           <w:rFonts w:cs="Arial"/>
         </w:rPr>
       </w:pPr>
-      <w:bookmarkStart w:id="13" w:name="_Toc124335007"/>
-      <w:bookmarkStart w:id="14" w:name="_Toc124345688"/>
-      <w:bookmarkStart w:id="15" w:name="_Toc134789021"/>
+      <w:bookmarkStart w:id="14" w:name="_Toc124335007"/>
+      <w:bookmarkStart w:id="15" w:name="_Toc124345688"/>
+      <w:bookmarkStart w:id="16" w:name="_Toc136418716"/>
       <w:r>
         <w:rPr>
           <w:rFonts w:cs="Arial"/>
@@ -3102,9 +3170,9 @@
         <w:lastRenderedPageBreak/>
         <w:t>Acceso a Plataforma</w:t>
       </w:r>
-      <w:bookmarkEnd w:id="13"/>
       <w:bookmarkEnd w:id="14"/>
       <w:bookmarkEnd w:id="15"/>
+      <w:bookmarkEnd w:id="16"/>
     </w:p>
     <w:p>
       <w:pPr>
@@ -3181,18 +3249,18 @@
           <w:szCs w:val="28"/>
         </w:rPr>
       </w:pPr>
-      <w:bookmarkStart w:id="16" w:name="_Toc124335008"/>
-      <w:bookmarkStart w:id="17" w:name="_Toc124345689"/>
-      <w:bookmarkStart w:id="18" w:name="_Toc134789022"/>
+      <w:bookmarkStart w:id="17" w:name="_Toc124335008"/>
+      <w:bookmarkStart w:id="18" w:name="_Toc124345689"/>
+      <w:bookmarkStart w:id="19" w:name="_Toc136418717"/>
       <w:r>
         <w:rPr>
           <w:rFonts w:cs="Arial"/>
         </w:rPr>
         <w:t>Inicio</w:t>
       </w:r>
-      <w:bookmarkEnd w:id="16"/>
       <w:bookmarkEnd w:id="17"/>
       <w:bookmarkEnd w:id="18"/>
+      <w:bookmarkEnd w:id="19"/>
     </w:p>
     <w:p>
       <w:pPr>
@@ -3444,9 +3512,9 @@
           <w:szCs w:val="28"/>
         </w:rPr>
       </w:pPr>
-      <w:bookmarkStart w:id="19" w:name="_Toc124335009"/>
-      <w:bookmarkStart w:id="20" w:name="_Toc124345690"/>
-      <w:bookmarkStart w:id="21" w:name="_Toc134789023"/>
+      <w:bookmarkStart w:id="20" w:name="_Toc124335009"/>
+      <w:bookmarkStart w:id="21" w:name="_Toc124345690"/>
+      <w:bookmarkStart w:id="22" w:name="_Toc136418718"/>
       <w:r>
         <w:rPr>
           <w:rFonts w:cs="Arial"/>
@@ -3454,9 +3522,9 @@
         <w:lastRenderedPageBreak/>
         <w:t>Inicio de Sesión</w:t>
       </w:r>
-      <w:bookmarkEnd w:id="19"/>
       <w:bookmarkEnd w:id="20"/>
       <w:bookmarkEnd w:id="21"/>
+      <w:bookmarkEnd w:id="22"/>
     </w:p>
     <w:p>
       <w:pPr>
@@ -4050,18 +4118,18 @@
           <w:szCs w:val="28"/>
         </w:rPr>
       </w:pPr>
-      <w:bookmarkStart w:id="22" w:name="_Toc124335010"/>
-      <w:bookmarkStart w:id="23" w:name="_Toc124345691"/>
-      <w:bookmarkStart w:id="24" w:name="_Toc134789024"/>
+      <w:bookmarkStart w:id="23" w:name="_Toc124335010"/>
+      <w:bookmarkStart w:id="24" w:name="_Toc124345691"/>
+      <w:bookmarkStart w:id="25" w:name="_Toc136418719"/>
       <w:r>
         <w:rPr>
           <w:rFonts w:cs="Arial"/>
         </w:rPr>
         <w:t>Elegir la Plataforma</w:t>
       </w:r>
-      <w:bookmarkEnd w:id="22"/>
       <w:bookmarkEnd w:id="23"/>
       <w:bookmarkEnd w:id="24"/>
+      <w:bookmarkEnd w:id="25"/>
     </w:p>
     <w:p>
       <w:pPr>
@@ -4217,9 +4285,9 @@
           <w:rFonts w:cs="Arial"/>
         </w:rPr>
       </w:pPr>
-      <w:bookmarkStart w:id="25" w:name="_Toc124335011"/>
-      <w:bookmarkStart w:id="26" w:name="_Toc124345692"/>
-      <w:bookmarkStart w:id="27" w:name="_Toc134789025"/>
+      <w:bookmarkStart w:id="26" w:name="_Toc124335011"/>
+      <w:bookmarkStart w:id="27" w:name="_Toc124345692"/>
+      <w:bookmarkStart w:id="28" w:name="_Toc136418720"/>
       <w:r>
         <w:rPr>
           <w:rFonts w:cs="Arial"/>
@@ -4227,9 +4295,9 @@
         <w:lastRenderedPageBreak/>
         <w:t>Pantalla de Bienvenida</w:t>
       </w:r>
-      <w:bookmarkEnd w:id="25"/>
       <w:bookmarkEnd w:id="26"/>
       <w:bookmarkEnd w:id="27"/>
+      <w:bookmarkEnd w:id="28"/>
     </w:p>
     <w:p>
       <w:pPr>
@@ -4641,21 +4709,23 @@
               <w:jc w:val="center"/>
               <w:rPr>
                 <w:rFonts w:ascii="Arial" w:hAnsi="Arial" w:cs="Arial"/>
-                <w:sz w:val="24"/>
-              </w:rPr>
-            </w:pPr>
-            <w:r>
-              <w:rPr>
-                <w:rFonts w:ascii="Arial" w:hAnsi="Arial" w:cs="Arial"/>
                 <w:noProof/>
                 <w:sz w:val="24"/>
                 <w:lang w:val="es-MX" w:eastAsia="es-MX"/>
               </w:rPr>
+            </w:pPr>
+            <w:r>
+              <w:rPr>
+                <w:rFonts w:ascii="Arial" w:hAnsi="Arial" w:cs="Arial"/>
+                <w:noProof/>
+                <w:sz w:val="24"/>
+                <w:lang w:val="es-MX" w:eastAsia="es-MX"/>
+              </w:rPr>
               <w:drawing>
-                <wp:inline distT="0" distB="0" distL="0" distR="0" wp14:anchorId="363F94D9" wp14:editId="403E2AB1">
-                  <wp:extent cx="1819529" cy="600159"/>
-                  <wp:effectExtent l="0" t="0" r="0" b="9525"/>
-                  <wp:docPr id="7" name="Imagen 7"/>
+                <wp:inline distT="0" distB="0" distL="0" distR="0" wp14:anchorId="3BD92918" wp14:editId="150A46DA">
+                  <wp:extent cx="1019317" cy="847843"/>
+                  <wp:effectExtent l="0" t="0" r="9525" b="9525"/>
+                  <wp:docPr id="9" name="Imagen 9"/>
                   <wp:cNvGraphicFramePr>
                     <a:graphicFrameLocks xmlns:a="http://schemas.openxmlformats.org/drawingml/2006/main" noChangeAspect="1"/>
                   </wp:cNvGraphicFramePr>
@@ -4675,7 +4745,7 @@
                         <pic:spPr>
                           <a:xfrm>
                             <a:off x="0" y="0"/>
-                            <a:ext cx="1819529" cy="600159"/>
+                            <a:ext cx="1019317" cy="847843"/>
                           </a:xfrm>
                           <a:prstGeom prst="rect">
                             <a:avLst/>
@@ -4697,16 +4767,19 @@
             <w:pPr>
               <w:rPr>
                 <w:rFonts w:ascii="Arial" w:hAnsi="Arial" w:cs="Arial"/>
-                <w:sz w:val="24"/>
-              </w:rPr>
-            </w:pPr>
-            <w:r>
-              <w:rPr>
-                <w:rFonts w:ascii="Arial" w:hAnsi="Arial" w:cs="Arial"/>
-                <w:b/>
-                <w:sz w:val="24"/>
-              </w:rPr>
-              <w:t>Bienvenida</w:t>
+                <w:b/>
+                <w:sz w:val="24"/>
+                <w:szCs w:val="24"/>
+              </w:rPr>
+            </w:pPr>
+            <w:r>
+              <w:rPr>
+                <w:rFonts w:ascii="Arial" w:hAnsi="Arial" w:cs="Arial"/>
+                <w:b/>
+                <w:sz w:val="24"/>
+                <w:szCs w:val="24"/>
+              </w:rPr>
+              <w:t>Configuración de perfil</w:t>
             </w:r>
           </w:p>
           <w:p>
@@ -4715,21 +4788,24 @@
               <w:rPr>
                 <w:rFonts w:ascii="Arial" w:hAnsi="Arial" w:cs="Arial"/>
                 <w:sz w:val="24"/>
-              </w:rPr>
-            </w:pPr>
-            <w:r>
-              <w:rPr>
-                <w:rFonts w:ascii="Arial" w:hAnsi="Arial" w:cs="Arial"/>
-                <w:sz w:val="24"/>
-              </w:rPr>
-              <w:t>D</w:t>
-            </w:r>
-            <w:r>
-              <w:rPr>
-                <w:rFonts w:ascii="Arial" w:hAnsi="Arial" w:cs="Arial"/>
-                <w:sz w:val="24"/>
-              </w:rPr>
-              <w:t xml:space="preserve">ar clic en el botón para el desplegar apartados de uso de la plataforma. </w:t>
+                <w:szCs w:val="24"/>
+              </w:rPr>
+            </w:pPr>
+            <w:r>
+              <w:rPr>
+                <w:rFonts w:ascii="Arial" w:hAnsi="Arial" w:cs="Arial"/>
+                <w:sz w:val="24"/>
+                <w:szCs w:val="24"/>
+              </w:rPr>
+              <w:t>M</w:t>
+            </w:r>
+            <w:r>
+              <w:rPr>
+                <w:rFonts w:ascii="Arial" w:hAnsi="Arial" w:cs="Arial"/>
+                <w:sz w:val="24"/>
+                <w:szCs w:val="24"/>
+              </w:rPr>
+              <w:t>uestra información de usuario, cambio de contraseña y cierre de sesión</w:t>
             </w:r>
           </w:p>
         </w:tc>
@@ -4748,23 +4824,21 @@
               <w:jc w:val="center"/>
               <w:rPr>
                 <w:rFonts w:ascii="Arial" w:hAnsi="Arial" w:cs="Arial"/>
+                <w:sz w:val="24"/>
+              </w:rPr>
+            </w:pPr>
+            <w:r>
+              <w:rPr>
+                <w:rFonts w:ascii="Arial" w:hAnsi="Arial" w:cs="Arial"/>
                 <w:noProof/>
                 <w:sz w:val="24"/>
                 <w:lang w:val="es-MX" w:eastAsia="es-MX"/>
               </w:rPr>
-            </w:pPr>
-            <w:r>
-              <w:rPr>
-                <w:rFonts w:ascii="Arial" w:hAnsi="Arial" w:cs="Arial"/>
-                <w:noProof/>
-                <w:sz w:val="24"/>
-                <w:lang w:val="es-MX" w:eastAsia="es-MX"/>
-              </w:rPr>
               <w:drawing>
-                <wp:inline distT="0" distB="0" distL="0" distR="0" wp14:anchorId="3BD92918" wp14:editId="150A46DA">
-                  <wp:extent cx="1019317" cy="847843"/>
-                  <wp:effectExtent l="0" t="0" r="9525" b="9525"/>
-                  <wp:docPr id="9" name="Imagen 9"/>
+                <wp:inline distT="0" distB="0" distL="0" distR="0" wp14:anchorId="2C27F8AB" wp14:editId="147B7351">
+                  <wp:extent cx="781159" cy="828791"/>
+                  <wp:effectExtent l="0" t="0" r="0" b="9525"/>
+                  <wp:docPr id="10" name="Imagen 10"/>
                   <wp:cNvGraphicFramePr>
                     <a:graphicFrameLocks xmlns:a="http://schemas.openxmlformats.org/drawingml/2006/main" noChangeAspect="1"/>
                   </wp:cNvGraphicFramePr>
@@ -4784,7 +4858,7 @@
                         <pic:spPr>
                           <a:xfrm>
                             <a:off x="0" y="0"/>
-                            <a:ext cx="1019317" cy="847843"/>
+                            <a:ext cx="781159" cy="828791"/>
                           </a:xfrm>
                           <a:prstGeom prst="rect">
                             <a:avLst/>
@@ -4804,48 +4878,51 @@
           </w:tcPr>
           <w:p>
             <w:pPr>
-              <w:rPr>
-                <w:rFonts w:ascii="Arial" w:hAnsi="Arial" w:cs="Arial"/>
-                <w:b/>
-                <w:sz w:val="24"/>
-                <w:szCs w:val="24"/>
-              </w:rPr>
-            </w:pPr>
-            <w:r>
-              <w:rPr>
-                <w:rFonts w:ascii="Arial" w:hAnsi="Arial" w:cs="Arial"/>
-                <w:b/>
-                <w:sz w:val="24"/>
-                <w:szCs w:val="24"/>
-              </w:rPr>
-              <w:t>Configuración de perfil</w:t>
-            </w:r>
-          </w:p>
-          <w:p>
-            <w:pPr>
               <w:jc w:val="both"/>
               <w:rPr>
                 <w:rFonts w:ascii="Arial" w:hAnsi="Arial" w:cs="Arial"/>
-                <w:sz w:val="24"/>
-                <w:szCs w:val="24"/>
-              </w:rPr>
-            </w:pPr>
-            <w:r>
-              <w:rPr>
-                <w:rFonts w:ascii="Arial" w:hAnsi="Arial" w:cs="Arial"/>
-                <w:sz w:val="24"/>
-                <w:szCs w:val="24"/>
-              </w:rPr>
-              <w:t>M</w:t>
-            </w:r>
-            <w:r>
-              <w:rPr>
-                <w:rFonts w:ascii="Arial" w:hAnsi="Arial" w:cs="Arial"/>
-                <w:sz w:val="24"/>
-                <w:szCs w:val="24"/>
-              </w:rPr>
-              <w:t>uestra información de usuario, cambio de contraseña y cierre de sesión</w:t>
-            </w:r>
+                <w:b/>
+                <w:sz w:val="24"/>
+                <w:szCs w:val="24"/>
+              </w:rPr>
+            </w:pPr>
+            <w:r>
+              <w:rPr>
+                <w:rFonts w:ascii="Arial" w:hAnsi="Arial" w:cs="Arial"/>
+                <w:b/>
+                <w:sz w:val="24"/>
+                <w:szCs w:val="24"/>
+              </w:rPr>
+              <w:t>Botón de Buzón de Notificaciones</w:t>
+            </w:r>
+          </w:p>
+          <w:p>
+            <w:pPr>
+              <w:jc w:val="both"/>
+              <w:rPr>
+                <w:rFonts w:ascii="Arial" w:hAnsi="Arial" w:cs="Arial"/>
+                <w:sz w:val="24"/>
+                <w:szCs w:val="24"/>
+              </w:rPr>
+            </w:pPr>
+            <w:r>
+              <w:rPr>
+                <w:rFonts w:ascii="Arial" w:hAnsi="Arial" w:cs="Arial"/>
+                <w:sz w:val="24"/>
+                <w:szCs w:val="24"/>
+              </w:rPr>
+              <w:t>Botón de acceso al buzón mensajes y notificaciones</w:t>
+            </w:r>
+          </w:p>
+          <w:p>
+            <w:pPr>
+              <w:rPr>
+                <w:rFonts w:ascii="Arial" w:hAnsi="Arial" w:cs="Arial"/>
+                <w:b/>
+                <w:sz w:val="24"/>
+                <w:szCs w:val="24"/>
+              </w:rPr>
+            </w:pPr>
           </w:p>
         </w:tc>
       </w:tr>
@@ -4874,10 +4951,10 @@
                 <w:lang w:val="es-MX" w:eastAsia="es-MX"/>
               </w:rPr>
               <w:drawing>
-                <wp:inline distT="0" distB="0" distL="0" distR="0" wp14:anchorId="2C27F8AB" wp14:editId="147B7351">
-                  <wp:extent cx="781159" cy="828791"/>
-                  <wp:effectExtent l="0" t="0" r="0" b="9525"/>
-                  <wp:docPr id="10" name="Imagen 10"/>
+                <wp:inline distT="0" distB="0" distL="0" distR="0" wp14:anchorId="3C590E52" wp14:editId="3F874578">
+                  <wp:extent cx="828791" cy="771633"/>
+                  <wp:effectExtent l="0" t="0" r="9525" b="9525"/>
+                  <wp:docPr id="12" name="Imagen 12"/>
                   <wp:cNvGraphicFramePr>
                     <a:graphicFrameLocks xmlns:a="http://schemas.openxmlformats.org/drawingml/2006/main" noChangeAspect="1"/>
                   </wp:cNvGraphicFramePr>
@@ -4897,7 +4974,7 @@
                         <pic:spPr>
                           <a:xfrm>
                             <a:off x="0" y="0"/>
-                            <a:ext cx="781159" cy="828791"/>
+                            <a:ext cx="828791" cy="771633"/>
                           </a:xfrm>
                           <a:prstGeom prst="rect">
                             <a:avLst/>
@@ -4917,51 +4994,44 @@
           </w:tcPr>
           <w:p>
             <w:pPr>
+              <w:tabs>
+                <w:tab w:val="left" w:pos="1494"/>
+              </w:tabs>
+              <w:spacing w:line="276" w:lineRule="auto"/>
+              <w:rPr>
+                <w:rFonts w:ascii="Arial" w:hAnsi="Arial" w:cs="Arial"/>
+                <w:b/>
+                <w:sz w:val="24"/>
+              </w:rPr>
+            </w:pPr>
+            <w:r>
+              <w:rPr>
+                <w:rFonts w:ascii="Arial" w:hAnsi="Arial" w:cs="Arial"/>
+                <w:b/>
+                <w:sz w:val="24"/>
+              </w:rPr>
+              <w:t>Calendario de Eventos</w:t>
+            </w:r>
+          </w:p>
+          <w:p>
+            <w:pPr>
+              <w:tabs>
+                <w:tab w:val="left" w:pos="1494"/>
+              </w:tabs>
+              <w:spacing w:line="276" w:lineRule="auto"/>
               <w:jc w:val="both"/>
               <w:rPr>
                 <w:rFonts w:ascii="Arial" w:hAnsi="Arial" w:cs="Arial"/>
-                <w:b/>
-                <w:sz w:val="24"/>
-                <w:szCs w:val="24"/>
-              </w:rPr>
-            </w:pPr>
-            <w:r>
-              <w:rPr>
-                <w:rFonts w:ascii="Arial" w:hAnsi="Arial" w:cs="Arial"/>
-                <w:b/>
-                <w:sz w:val="24"/>
-                <w:szCs w:val="24"/>
-              </w:rPr>
-              <w:t>Botón de Buzón de Notificaciones</w:t>
-            </w:r>
-          </w:p>
-          <w:p>
-            <w:pPr>
-              <w:jc w:val="both"/>
-              <w:rPr>
-                <w:rFonts w:ascii="Arial" w:hAnsi="Arial" w:cs="Arial"/>
-                <w:sz w:val="24"/>
-                <w:szCs w:val="24"/>
-              </w:rPr>
-            </w:pPr>
-            <w:r>
-              <w:rPr>
-                <w:rFonts w:ascii="Arial" w:hAnsi="Arial" w:cs="Arial"/>
-                <w:sz w:val="24"/>
-                <w:szCs w:val="24"/>
-              </w:rPr>
-              <w:t>Botón de acceso al buzón mensajes y notificaciones</w:t>
-            </w:r>
-          </w:p>
-          <w:p>
-            <w:pPr>
-              <w:rPr>
-                <w:rFonts w:ascii="Arial" w:hAnsi="Arial" w:cs="Arial"/>
-                <w:b/>
-                <w:sz w:val="24"/>
-                <w:szCs w:val="24"/>
-              </w:rPr>
-            </w:pPr>
+                <w:sz w:val="24"/>
+              </w:rPr>
+            </w:pPr>
+            <w:r>
+              <w:rPr>
+                <w:rFonts w:ascii="Arial" w:hAnsi="Arial" w:cs="Arial"/>
+                <w:sz w:val="24"/>
+              </w:rPr>
+              <w:t>Permite visualizar los oficios registrados en el área, para poder darles el seguimiento correspondiente</w:t>
+            </w:r>
           </w:p>
         </w:tc>
       </w:tr>
@@ -4990,10 +5060,10 @@
                 <w:lang w:val="es-MX" w:eastAsia="es-MX"/>
               </w:rPr>
               <w:drawing>
-                <wp:inline distT="0" distB="0" distL="0" distR="0" wp14:anchorId="3C590E52" wp14:editId="3F874578">
-                  <wp:extent cx="828791" cy="771633"/>
-                  <wp:effectExtent l="0" t="0" r="9525" b="9525"/>
-                  <wp:docPr id="12" name="Imagen 12"/>
+                <wp:inline distT="0" distB="0" distL="0" distR="0" wp14:anchorId="321816C4" wp14:editId="612E3A90">
+                  <wp:extent cx="933580" cy="819264"/>
+                  <wp:effectExtent l="0" t="0" r="0" b="0"/>
+                  <wp:docPr id="20" name="Imagen 20"/>
                   <wp:cNvGraphicFramePr>
                     <a:graphicFrameLocks xmlns:a="http://schemas.openxmlformats.org/drawingml/2006/main" noChangeAspect="1"/>
                   </wp:cNvGraphicFramePr>
@@ -5013,234 +5083,6 @@
                         <pic:spPr>
                           <a:xfrm>
                             <a:off x="0" y="0"/>
-                            <a:ext cx="828791" cy="771633"/>
-                          </a:xfrm>
-                          <a:prstGeom prst="rect">
-                            <a:avLst/>
-                          </a:prstGeom>
-                        </pic:spPr>
-                      </pic:pic>
-                    </a:graphicData>
-                  </a:graphic>
-                </wp:inline>
-              </w:drawing>
-            </w:r>
-          </w:p>
-        </w:tc>
-        <w:tc>
-          <w:tcPr>
-            <w:tcW w:w="4414" w:type="dxa"/>
-          </w:tcPr>
-          <w:p>
-            <w:pPr>
-              <w:tabs>
-                <w:tab w:val="left" w:pos="1494"/>
-              </w:tabs>
-              <w:spacing w:line="276" w:lineRule="auto"/>
-              <w:rPr>
-                <w:rFonts w:ascii="Arial" w:hAnsi="Arial" w:cs="Arial"/>
-                <w:b/>
-                <w:sz w:val="24"/>
-              </w:rPr>
-            </w:pPr>
-            <w:r>
-              <w:rPr>
-                <w:rFonts w:ascii="Arial" w:hAnsi="Arial" w:cs="Arial"/>
-                <w:b/>
-                <w:sz w:val="24"/>
-              </w:rPr>
-              <w:t>Calendario de Eventos</w:t>
-            </w:r>
-          </w:p>
-          <w:p>
-            <w:pPr>
-              <w:tabs>
-                <w:tab w:val="left" w:pos="1494"/>
-              </w:tabs>
-              <w:spacing w:line="276" w:lineRule="auto"/>
-              <w:jc w:val="both"/>
-              <w:rPr>
-                <w:rFonts w:ascii="Arial" w:hAnsi="Arial" w:cs="Arial"/>
-                <w:sz w:val="24"/>
-              </w:rPr>
-            </w:pPr>
-            <w:r>
-              <w:rPr>
-                <w:rFonts w:ascii="Arial" w:hAnsi="Arial" w:cs="Arial"/>
-                <w:sz w:val="24"/>
-              </w:rPr>
-              <w:t>Permite visualizar los oficios registrados en el área, para poder darles el seguimiento correspondiente</w:t>
-            </w:r>
-          </w:p>
-        </w:tc>
-      </w:tr>
-      <w:tr>
-        <w:tc>
-          <w:tcPr>
-            <w:tcW w:w="4414" w:type="dxa"/>
-          </w:tcPr>
-          <w:p>
-            <w:pPr>
-              <w:tabs>
-                <w:tab w:val="left" w:pos="1494"/>
-              </w:tabs>
-              <w:spacing w:line="276" w:lineRule="auto"/>
-              <w:jc w:val="center"/>
-              <w:rPr>
-                <w:rFonts w:ascii="Arial" w:hAnsi="Arial" w:cs="Arial"/>
-                <w:sz w:val="24"/>
-              </w:rPr>
-            </w:pPr>
-            <w:r>
-              <w:rPr>
-                <w:rFonts w:ascii="Arial" w:hAnsi="Arial" w:cs="Arial"/>
-                <w:noProof/>
-                <w:sz w:val="24"/>
-                <w:lang w:val="es-MX" w:eastAsia="es-MX"/>
-              </w:rPr>
-              <w:lastRenderedPageBreak/>
-              <w:drawing>
-                <wp:inline distT="0" distB="0" distL="0" distR="0" wp14:anchorId="153EF368" wp14:editId="2B0C9235">
-                  <wp:extent cx="885949" cy="743054"/>
-                  <wp:effectExtent l="0" t="0" r="9525" b="0"/>
-                  <wp:docPr id="19" name="Imagen 19"/>
-                  <wp:cNvGraphicFramePr>
-                    <a:graphicFrameLocks xmlns:a="http://schemas.openxmlformats.org/drawingml/2006/main" noChangeAspect="1"/>
-                  </wp:cNvGraphicFramePr>
-                  <a:graphic xmlns:a="http://schemas.openxmlformats.org/drawingml/2006/main">
-                    <a:graphicData uri="http://schemas.openxmlformats.org/drawingml/2006/picture">
-                      <pic:pic xmlns:pic="http://schemas.openxmlformats.org/drawingml/2006/picture">
-                        <pic:nvPicPr>
-                          <pic:cNvPr id="1" name=""/>
-                          <pic:cNvPicPr/>
-                        </pic:nvPicPr>
-                        <pic:blipFill>
-                          <a:blip r:embed="rId18"/>
-                          <a:stretch>
-                            <a:fillRect/>
-                          </a:stretch>
-                        </pic:blipFill>
-                        <pic:spPr>
-                          <a:xfrm>
-                            <a:off x="0" y="0"/>
-                            <a:ext cx="885949" cy="743054"/>
-                          </a:xfrm>
-                          <a:prstGeom prst="rect">
-                            <a:avLst/>
-                          </a:prstGeom>
-                        </pic:spPr>
-                      </pic:pic>
-                    </a:graphicData>
-                  </a:graphic>
-                </wp:inline>
-              </w:drawing>
-            </w:r>
-          </w:p>
-        </w:tc>
-        <w:tc>
-          <w:tcPr>
-            <w:tcW w:w="4414" w:type="dxa"/>
-          </w:tcPr>
-          <w:p>
-            <w:pPr>
-              <w:tabs>
-                <w:tab w:val="left" w:pos="1494"/>
-              </w:tabs>
-              <w:spacing w:line="276" w:lineRule="auto"/>
-              <w:rPr>
-                <w:rFonts w:ascii="Arial" w:hAnsi="Arial" w:cs="Arial"/>
-                <w:b/>
-                <w:sz w:val="24"/>
-              </w:rPr>
-            </w:pPr>
-            <w:r>
-              <w:rPr>
-                <w:rFonts w:ascii="Arial" w:hAnsi="Arial" w:cs="Arial"/>
-                <w:b/>
-                <w:sz w:val="24"/>
-              </w:rPr>
-              <w:t>Guía Rápida</w:t>
-            </w:r>
-          </w:p>
-          <w:p>
-            <w:pPr>
-              <w:tabs>
-                <w:tab w:val="left" w:pos="1494"/>
-              </w:tabs>
-              <w:spacing w:line="276" w:lineRule="auto"/>
-              <w:jc w:val="both"/>
-              <w:rPr>
-                <w:rFonts w:ascii="Arial" w:hAnsi="Arial" w:cs="Arial"/>
-                <w:b/>
-                <w:sz w:val="24"/>
-              </w:rPr>
-            </w:pPr>
-            <w:r>
-              <w:rPr>
-                <w:rFonts w:ascii="Arial" w:hAnsi="Arial" w:cs="Arial"/>
-                <w:sz w:val="24"/>
-              </w:rPr>
-              <w:t>Guía de referencia rápida que proporciona instrucciones resumida para usar la plataforma.</w:t>
-            </w:r>
-            <w:r>
-              <w:rPr>
-                <w:rFonts w:ascii="Arial" w:hAnsi="Arial" w:cs="Arial"/>
-                <w:b/>
-                <w:sz w:val="24"/>
-              </w:rPr>
-              <w:t xml:space="preserve"> </w:t>
-            </w:r>
-          </w:p>
-        </w:tc>
-      </w:tr>
-      <w:tr>
-        <w:tc>
-          <w:tcPr>
-            <w:tcW w:w="4414" w:type="dxa"/>
-          </w:tcPr>
-          <w:p>
-            <w:pPr>
-              <w:tabs>
-                <w:tab w:val="left" w:pos="1494"/>
-              </w:tabs>
-              <w:spacing w:line="276" w:lineRule="auto"/>
-              <w:jc w:val="center"/>
-              <w:rPr>
-                <w:rFonts w:ascii="Arial" w:hAnsi="Arial" w:cs="Arial"/>
-                <w:sz w:val="24"/>
-              </w:rPr>
-            </w:pPr>
-            <w:r>
-              <w:rPr>
-                <w:rFonts w:ascii="Arial" w:hAnsi="Arial" w:cs="Arial"/>
-                <w:noProof/>
-                <w:sz w:val="24"/>
-                <w:lang w:val="es-MX" w:eastAsia="es-MX"/>
-              </w:rPr>
-              <w:drawing>
-                <wp:inline distT="0" distB="0" distL="0" distR="0" wp14:anchorId="321816C4" wp14:editId="612E3A90">
-                  <wp:extent cx="933580" cy="819264"/>
-                  <wp:effectExtent l="0" t="0" r="0" b="0"/>
-                  <wp:docPr id="20" name="Imagen 20"/>
-                  <wp:cNvGraphicFramePr>
-                    <a:graphicFrameLocks xmlns:a="http://schemas.openxmlformats.org/drawingml/2006/main" noChangeAspect="1"/>
-                  </wp:cNvGraphicFramePr>
-                  <a:graphic xmlns:a="http://schemas.openxmlformats.org/drawingml/2006/main">
-                    <a:graphicData uri="http://schemas.openxmlformats.org/drawingml/2006/picture">
-                      <pic:pic xmlns:pic="http://schemas.openxmlformats.org/drawingml/2006/picture">
-                        <pic:nvPicPr>
-                          <pic:cNvPr id="1" name=""/>
-                          <pic:cNvPicPr/>
-                        </pic:nvPicPr>
-                        <pic:blipFill>
-                          <a:blip r:embed="rId19"/>
-                          <a:stretch>
-                            <a:fillRect/>
-                          </a:stretch>
-                        </pic:blipFill>
-                        <pic:spPr>
-                          <a:xfrm>
-                            <a:off x="0" y="0"/>
                             <a:ext cx="933580" cy="819264"/>
                           </a:xfrm>
                           <a:prstGeom prst="rect">
@@ -5329,9 +5171,9 @@
           <w:rFonts w:cs="Arial"/>
         </w:rPr>
       </w:pPr>
-      <w:bookmarkStart w:id="28" w:name="_Toc124335012"/>
-      <w:bookmarkStart w:id="29" w:name="_Toc124345693"/>
-      <w:bookmarkStart w:id="30" w:name="_Toc134789026"/>
+      <w:bookmarkStart w:id="29" w:name="_Toc124335012"/>
+      <w:bookmarkStart w:id="30" w:name="_Toc124345693"/>
+      <w:bookmarkStart w:id="31" w:name="_Toc136418721"/>
       <w:r>
         <w:rPr>
           <w:rFonts w:cs="Arial"/>
@@ -5363,7 +5205,7 @@
                     <pic:cNvPicPr/>
                   </pic:nvPicPr>
                   <pic:blipFill>
-                    <a:blip r:embed="rId15">
+                    <a:blip r:embed="rId14">
                       <a:extLst>
                         <a:ext uri="{28A0092B-C50C-407E-A947-70E740481C1C}">
                           <a14:useLocalDpi xmlns:a14="http://schemas.microsoft.com/office/drawing/2010/main" val="0"/>
@@ -5395,9 +5237,9 @@
         </w:rPr>
         <w:t>Nombre de Usuario y Control de Acceso</w:t>
       </w:r>
-      <w:bookmarkEnd w:id="28"/>
       <w:bookmarkEnd w:id="29"/>
       <w:bookmarkEnd w:id="30"/>
+      <w:bookmarkEnd w:id="31"/>
     </w:p>
     <w:p>
       <w:pPr>
@@ -5542,7 +5384,7 @@
                     <pic:cNvPicPr/>
                   </pic:nvPicPr>
                   <pic:blipFill rotWithShape="1">
-                    <a:blip r:embed="rId20"/>
+                    <a:blip r:embed="rId18"/>
                     <a:srcRect l="1100"/>
                     <a:stretch/>
                   </pic:blipFill>
@@ -5687,7 +5529,7 @@
                           <pic:cNvPicPr/>
                         </pic:nvPicPr>
                         <pic:blipFill>
-                          <a:blip r:embed="rId21"/>
+                          <a:blip r:embed="rId19"/>
                           <a:stretch>
                             <a:fillRect/>
                           </a:stretch>
@@ -5811,7 +5653,7 @@
                           <pic:cNvPicPr/>
                         </pic:nvPicPr>
                         <pic:blipFill rotWithShape="1">
-                          <a:blip r:embed="rId22"/>
+                          <a:blip r:embed="rId20"/>
                           <a:srcRect l="84327" t="15007" r="4576" b="74680"/>
                           <a:stretch/>
                         </pic:blipFill>
@@ -5947,6 +5789,84 @@
           <w:sz w:val="24"/>
         </w:rPr>
       </w:pPr>
+    </w:p>
+    <w:p>
+      <w:pPr>
+        <w:tabs>
+          <w:tab w:val="left" w:pos="1494"/>
+        </w:tabs>
+        <w:spacing w:line="276" w:lineRule="auto"/>
+        <w:jc w:val="both"/>
+        <w:rPr>
+          <w:rFonts w:ascii="Arial" w:hAnsi="Arial" w:cs="Arial"/>
+          <w:sz w:val="24"/>
+        </w:rPr>
+      </w:pPr>
+    </w:p>
+    <w:p>
+      <w:pPr>
+        <w:tabs>
+          <w:tab w:val="left" w:pos="1494"/>
+        </w:tabs>
+        <w:spacing w:line="276" w:lineRule="auto"/>
+        <w:jc w:val="both"/>
+        <w:rPr>
+          <w:rFonts w:ascii="Arial" w:hAnsi="Arial" w:cs="Arial"/>
+          <w:sz w:val="24"/>
+        </w:rPr>
+      </w:pPr>
+    </w:p>
+    <w:p>
+      <w:pPr>
+        <w:tabs>
+          <w:tab w:val="left" w:pos="1494"/>
+        </w:tabs>
+        <w:spacing w:line="276" w:lineRule="auto"/>
+        <w:jc w:val="both"/>
+        <w:rPr>
+          <w:rFonts w:ascii="Arial" w:hAnsi="Arial" w:cs="Arial"/>
+          <w:sz w:val="24"/>
+        </w:rPr>
+      </w:pPr>
+    </w:p>
+    <w:p>
+      <w:pPr>
+        <w:tabs>
+          <w:tab w:val="left" w:pos="1494"/>
+        </w:tabs>
+        <w:spacing w:line="276" w:lineRule="auto"/>
+        <w:jc w:val="both"/>
+        <w:rPr>
+          <w:rFonts w:ascii="Arial" w:hAnsi="Arial" w:cs="Arial"/>
+          <w:sz w:val="24"/>
+        </w:rPr>
+      </w:pPr>
+    </w:p>
+    <w:p>
+      <w:pPr>
+        <w:tabs>
+          <w:tab w:val="left" w:pos="1494"/>
+        </w:tabs>
+        <w:spacing w:line="276" w:lineRule="auto"/>
+        <w:jc w:val="both"/>
+        <w:rPr>
+          <w:rFonts w:ascii="Arial" w:hAnsi="Arial" w:cs="Arial"/>
+          <w:sz w:val="24"/>
+        </w:rPr>
+      </w:pPr>
+    </w:p>
+    <w:p>
+      <w:pPr>
+        <w:tabs>
+          <w:tab w:val="left" w:pos="1494"/>
+        </w:tabs>
+        <w:spacing w:line="276" w:lineRule="auto"/>
+        <w:jc w:val="both"/>
+        <w:rPr>
+          <w:rFonts w:ascii="Arial" w:hAnsi="Arial" w:cs="Arial"/>
+          <w:sz w:val="24"/>
+        </w:rPr>
+      </w:pPr>
       <w:r>
         <w:rPr>
           <w:rFonts w:cs="Arial"/>
@@ -5979,7 +5899,7 @@
                     <pic:cNvPicPr/>
                   </pic:nvPicPr>
                   <pic:blipFill>
-                    <a:blip r:embed="rId16">
+                    <a:blip r:embed="rId15">
                       <a:extLst>
                         <a:ext uri="{28A0092B-C50C-407E-A947-70E740481C1C}">
                           <a14:useLocalDpi xmlns:a14="http://schemas.microsoft.com/office/drawing/2010/main" val="0"/>
@@ -6021,18 +5941,18 @@
           <w:rFonts w:cs="Arial"/>
         </w:rPr>
       </w:pPr>
-      <w:bookmarkStart w:id="31" w:name="_Toc124335013"/>
-      <w:bookmarkStart w:id="32" w:name="_Toc124345694"/>
-      <w:bookmarkStart w:id="33" w:name="_Toc134789027"/>
+      <w:bookmarkStart w:id="32" w:name="_Toc124335013"/>
+      <w:bookmarkStart w:id="33" w:name="_Toc124345694"/>
+      <w:bookmarkStart w:id="34" w:name="_Toc136418722"/>
       <w:r>
         <w:rPr>
           <w:rFonts w:cs="Arial"/>
         </w:rPr>
         <w:t>Buzón de Notificaciones</w:t>
       </w:r>
-      <w:bookmarkEnd w:id="31"/>
       <w:bookmarkEnd w:id="32"/>
       <w:bookmarkEnd w:id="33"/>
+      <w:bookmarkEnd w:id="34"/>
     </w:p>
     <w:p>
       <w:pPr>
@@ -6093,7 +6013,7 @@
                     <pic:cNvPicPr/>
                   </pic:nvPicPr>
                   <pic:blipFill>
-                    <a:blip r:embed="rId23"/>
+                    <a:blip r:embed="rId21"/>
                     <a:stretch>
                       <a:fillRect/>
                     </a:stretch>
@@ -6222,7 +6142,7 @@
                           <pic:cNvPicPr/>
                         </pic:nvPicPr>
                         <pic:blipFill>
-                          <a:blip r:embed="rId24"/>
+                          <a:blip r:embed="rId22"/>
                           <a:stretch>
                             <a:fillRect/>
                           </a:stretch>
@@ -6340,6 +6260,261 @@
                   <wp:extent cx="1433513" cy="466725"/>
                   <wp:effectExtent l="0" t="0" r="0" b="0"/>
                   <wp:docPr id="33" name="Imagen 33"/>
+                  <wp:cNvGraphicFramePr>
+                    <a:graphicFrameLocks xmlns:a="http://schemas.openxmlformats.org/drawingml/2006/main" noChangeAspect="1"/>
+                  </wp:cNvGraphicFramePr>
+                  <a:graphic xmlns:a="http://schemas.openxmlformats.org/drawingml/2006/main">
+                    <a:graphicData uri="http://schemas.openxmlformats.org/drawingml/2006/picture">
+                      <pic:pic xmlns:pic="http://schemas.openxmlformats.org/drawingml/2006/picture">
+                        <pic:nvPicPr>
+                          <pic:cNvPr id="1" name=""/>
+                          <pic:cNvPicPr/>
+                        </pic:nvPicPr>
+                        <pic:blipFill>
+                          <a:blip r:embed="rId23"/>
+                          <a:stretch>
+                            <a:fillRect/>
+                          </a:stretch>
+                        </pic:blipFill>
+                        <pic:spPr>
+                          <a:xfrm>
+                            <a:off x="0" y="0"/>
+                            <a:ext cx="1441207" cy="469230"/>
+                          </a:xfrm>
+                          <a:prstGeom prst="rect">
+                            <a:avLst/>
+                          </a:prstGeom>
+                        </pic:spPr>
+                      </pic:pic>
+                    </a:graphicData>
+                  </a:graphic>
+                </wp:inline>
+              </w:drawing>
+            </w:r>
+          </w:p>
+        </w:tc>
+        <w:tc>
+          <w:tcPr>
+            <w:tcW w:w="6281" w:type="dxa"/>
+          </w:tcPr>
+          <w:p>
+            <w:pPr>
+              <w:rPr>
+                <w:rFonts w:ascii="Arial" w:hAnsi="Arial" w:cs="Arial"/>
+                <w:b/>
+                <w:sz w:val="24"/>
+                <w:szCs w:val="24"/>
+              </w:rPr>
+            </w:pPr>
+            <w:r>
+              <w:rPr>
+                <w:rFonts w:ascii="Arial" w:hAnsi="Arial" w:cs="Arial"/>
+                <w:b/>
+                <w:sz w:val="24"/>
+                <w:szCs w:val="24"/>
+              </w:rPr>
+              <w:t>Nombre de Usuario y control de Acceso</w:t>
+            </w:r>
+          </w:p>
+          <w:p>
+            <w:pPr>
+              <w:rPr>
+                <w:rFonts w:ascii="Arial" w:hAnsi="Arial" w:cs="Arial"/>
+                <w:sz w:val="24"/>
+                <w:szCs w:val="24"/>
+              </w:rPr>
+            </w:pPr>
+            <w:r>
+              <w:rPr>
+                <w:rFonts w:ascii="Arial" w:hAnsi="Arial" w:cs="Arial"/>
+                <w:sz w:val="24"/>
+                <w:szCs w:val="24"/>
+              </w:rPr>
+              <w:t>Muestra la lista de mensajes enviados</w:t>
+            </w:r>
+          </w:p>
+          <w:p>
+            <w:pPr>
+              <w:tabs>
+                <w:tab w:val="left" w:pos="1494"/>
+              </w:tabs>
+              <w:spacing w:line="276" w:lineRule="auto"/>
+              <w:rPr>
+                <w:rFonts w:ascii="Arial" w:hAnsi="Arial" w:cs="Arial"/>
+                <w:sz w:val="24"/>
+              </w:rPr>
+            </w:pPr>
+          </w:p>
+        </w:tc>
+      </w:tr>
+      <w:tr>
+        <w:tc>
+          <w:tcPr>
+            <w:tcW w:w="2547" w:type="dxa"/>
+          </w:tcPr>
+          <w:p>
+            <w:pPr>
+              <w:tabs>
+                <w:tab w:val="left" w:pos="1494"/>
+              </w:tabs>
+              <w:spacing w:line="276" w:lineRule="auto"/>
+              <w:rPr>
+                <w:rFonts w:ascii="Arial" w:hAnsi="Arial" w:cs="Arial"/>
+                <w:sz w:val="24"/>
+              </w:rPr>
+            </w:pPr>
+          </w:p>
+          <w:p>
+            <w:pPr>
+              <w:tabs>
+                <w:tab w:val="left" w:pos="1494"/>
+              </w:tabs>
+              <w:spacing w:line="276" w:lineRule="auto"/>
+              <w:jc w:val="center"/>
+              <w:rPr>
+                <w:rFonts w:ascii="Arial" w:hAnsi="Arial" w:cs="Arial"/>
+                <w:sz w:val="24"/>
+              </w:rPr>
+            </w:pPr>
+            <w:r>
+              <w:rPr>
+                <w:rFonts w:ascii="Arial" w:hAnsi="Arial" w:cs="Arial"/>
+                <w:noProof/>
+                <w:sz w:val="24"/>
+                <w:lang w:val="es-MX" w:eastAsia="es-MX"/>
+              </w:rPr>
+              <w:drawing>
+                <wp:inline distT="0" distB="0" distL="0" distR="0" wp14:anchorId="10FAEC88" wp14:editId="69B79C2E">
+                  <wp:extent cx="1381125" cy="423974"/>
+                  <wp:effectExtent l="0" t="0" r="0" b="0"/>
+                  <wp:docPr id="34" name="Imagen 34"/>
+                  <wp:cNvGraphicFramePr>
+                    <a:graphicFrameLocks xmlns:a="http://schemas.openxmlformats.org/drawingml/2006/main" noChangeAspect="1"/>
+                  </wp:cNvGraphicFramePr>
+                  <a:graphic xmlns:a="http://schemas.openxmlformats.org/drawingml/2006/main">
+                    <a:graphicData uri="http://schemas.openxmlformats.org/drawingml/2006/picture">
+                      <pic:pic xmlns:pic="http://schemas.openxmlformats.org/drawingml/2006/picture">
+                        <pic:nvPicPr>
+                          <pic:cNvPr id="1" name=""/>
+                          <pic:cNvPicPr/>
+                        </pic:nvPicPr>
+                        <pic:blipFill>
+                          <a:blip r:embed="rId24"/>
+                          <a:stretch>
+                            <a:fillRect/>
+                          </a:stretch>
+                        </pic:blipFill>
+                        <pic:spPr>
+                          <a:xfrm>
+                            <a:off x="0" y="0"/>
+                            <a:ext cx="1391067" cy="427026"/>
+                          </a:xfrm>
+                          <a:prstGeom prst="rect">
+                            <a:avLst/>
+                          </a:prstGeom>
+                        </pic:spPr>
+                      </pic:pic>
+                    </a:graphicData>
+                  </a:graphic>
+                </wp:inline>
+              </w:drawing>
+            </w:r>
+          </w:p>
+        </w:tc>
+        <w:tc>
+          <w:tcPr>
+            <w:tcW w:w="6281" w:type="dxa"/>
+          </w:tcPr>
+          <w:p>
+            <w:pPr>
+              <w:rPr>
+                <w:rFonts w:ascii="Arial" w:hAnsi="Arial" w:cs="Arial"/>
+                <w:b/>
+                <w:sz w:val="24"/>
+                <w:szCs w:val="24"/>
+              </w:rPr>
+            </w:pPr>
+            <w:r>
+              <w:rPr>
+                <w:rFonts w:ascii="Arial" w:hAnsi="Arial" w:cs="Arial"/>
+                <w:b/>
+                <w:sz w:val="24"/>
+                <w:szCs w:val="24"/>
+              </w:rPr>
+              <w:t>Botón de Buzón de Notificaciones</w:t>
+            </w:r>
+          </w:p>
+          <w:p>
+            <w:pPr>
+              <w:rPr>
+                <w:rFonts w:ascii="Arial" w:hAnsi="Arial" w:cs="Arial"/>
+                <w:sz w:val="24"/>
+                <w:szCs w:val="24"/>
+              </w:rPr>
+            </w:pPr>
+            <w:r>
+              <w:rPr>
+                <w:rFonts w:ascii="Arial" w:hAnsi="Arial" w:cs="Arial"/>
+                <w:sz w:val="24"/>
+                <w:szCs w:val="24"/>
+              </w:rPr>
+              <w:t>Muestra la lista de mensajes recibidos que no han sido leídos</w:t>
+            </w:r>
+          </w:p>
+          <w:p>
+            <w:pPr>
+              <w:rPr>
+                <w:rFonts w:ascii="Arial" w:hAnsi="Arial" w:cs="Arial"/>
+                <w:b/>
+                <w:sz w:val="24"/>
+                <w:szCs w:val="24"/>
+              </w:rPr>
+            </w:pPr>
+          </w:p>
+        </w:tc>
+      </w:tr>
+      <w:tr>
+        <w:tc>
+          <w:tcPr>
+            <w:tcW w:w="2547" w:type="dxa"/>
+          </w:tcPr>
+          <w:p>
+            <w:pPr>
+              <w:tabs>
+                <w:tab w:val="left" w:pos="1494"/>
+              </w:tabs>
+              <w:spacing w:line="276" w:lineRule="auto"/>
+              <w:jc w:val="center"/>
+              <w:rPr>
+                <w:rFonts w:ascii="Arial" w:hAnsi="Arial" w:cs="Arial"/>
+                <w:sz w:val="24"/>
+              </w:rPr>
+            </w:pPr>
+          </w:p>
+          <w:p>
+            <w:pPr>
+              <w:tabs>
+                <w:tab w:val="left" w:pos="1494"/>
+              </w:tabs>
+              <w:spacing w:line="276" w:lineRule="auto"/>
+              <w:jc w:val="center"/>
+              <w:rPr>
+                <w:rFonts w:ascii="Arial" w:hAnsi="Arial" w:cs="Arial"/>
+                <w:sz w:val="24"/>
+              </w:rPr>
+            </w:pPr>
+            <w:r>
+              <w:rPr>
+                <w:rFonts w:ascii="Arial" w:hAnsi="Arial" w:cs="Arial"/>
+                <w:noProof/>
+                <w:sz w:val="24"/>
+                <w:lang w:val="es-MX" w:eastAsia="es-MX"/>
+              </w:rPr>
+              <w:drawing>
+                <wp:inline distT="0" distB="0" distL="0" distR="0" wp14:anchorId="723E2685" wp14:editId="15C12632">
+                  <wp:extent cx="1422226" cy="476250"/>
+                  <wp:effectExtent l="0" t="0" r="6985" b="0"/>
+                  <wp:docPr id="35" name="Imagen 35"/>
                   <wp:cNvGraphicFramePr>
                     <a:graphicFrameLocks xmlns:a="http://schemas.openxmlformats.org/drawingml/2006/main" noChangeAspect="1"/>
                   </wp:cNvGraphicFramePr>
@@ -6359,261 +6534,6 @@
                         <pic:spPr>
                           <a:xfrm>
                             <a:off x="0" y="0"/>
-                            <a:ext cx="1441207" cy="469230"/>
-                          </a:xfrm>
-                          <a:prstGeom prst="rect">
-                            <a:avLst/>
-                          </a:prstGeom>
-                        </pic:spPr>
-                      </pic:pic>
-                    </a:graphicData>
-                  </a:graphic>
-                </wp:inline>
-              </w:drawing>
-            </w:r>
-          </w:p>
-        </w:tc>
-        <w:tc>
-          <w:tcPr>
-            <w:tcW w:w="6281" w:type="dxa"/>
-          </w:tcPr>
-          <w:p>
-            <w:pPr>
-              <w:rPr>
-                <w:rFonts w:ascii="Arial" w:hAnsi="Arial" w:cs="Arial"/>
-                <w:b/>
-                <w:sz w:val="24"/>
-                <w:szCs w:val="24"/>
-              </w:rPr>
-            </w:pPr>
-            <w:r>
-              <w:rPr>
-                <w:rFonts w:ascii="Arial" w:hAnsi="Arial" w:cs="Arial"/>
-                <w:b/>
-                <w:sz w:val="24"/>
-                <w:szCs w:val="24"/>
-              </w:rPr>
-              <w:t>Nombre de Usuario y control de Acceso</w:t>
-            </w:r>
-          </w:p>
-          <w:p>
-            <w:pPr>
-              <w:rPr>
-                <w:rFonts w:ascii="Arial" w:hAnsi="Arial" w:cs="Arial"/>
-                <w:sz w:val="24"/>
-                <w:szCs w:val="24"/>
-              </w:rPr>
-            </w:pPr>
-            <w:r>
-              <w:rPr>
-                <w:rFonts w:ascii="Arial" w:hAnsi="Arial" w:cs="Arial"/>
-                <w:sz w:val="24"/>
-                <w:szCs w:val="24"/>
-              </w:rPr>
-              <w:t>Muestra la lista de mensajes enviados</w:t>
-            </w:r>
-          </w:p>
-          <w:p>
-            <w:pPr>
-              <w:tabs>
-                <w:tab w:val="left" w:pos="1494"/>
-              </w:tabs>
-              <w:spacing w:line="276" w:lineRule="auto"/>
-              <w:rPr>
-                <w:rFonts w:ascii="Arial" w:hAnsi="Arial" w:cs="Arial"/>
-                <w:sz w:val="24"/>
-              </w:rPr>
-            </w:pPr>
-          </w:p>
-        </w:tc>
-      </w:tr>
-      <w:tr>
-        <w:tc>
-          <w:tcPr>
-            <w:tcW w:w="2547" w:type="dxa"/>
-          </w:tcPr>
-          <w:p>
-            <w:pPr>
-              <w:tabs>
-                <w:tab w:val="left" w:pos="1494"/>
-              </w:tabs>
-              <w:spacing w:line="276" w:lineRule="auto"/>
-              <w:rPr>
-                <w:rFonts w:ascii="Arial" w:hAnsi="Arial" w:cs="Arial"/>
-                <w:sz w:val="24"/>
-              </w:rPr>
-            </w:pPr>
-          </w:p>
-          <w:p>
-            <w:pPr>
-              <w:tabs>
-                <w:tab w:val="left" w:pos="1494"/>
-              </w:tabs>
-              <w:spacing w:line="276" w:lineRule="auto"/>
-              <w:jc w:val="center"/>
-              <w:rPr>
-                <w:rFonts w:ascii="Arial" w:hAnsi="Arial" w:cs="Arial"/>
-                <w:sz w:val="24"/>
-              </w:rPr>
-            </w:pPr>
-            <w:r>
-              <w:rPr>
-                <w:rFonts w:ascii="Arial" w:hAnsi="Arial" w:cs="Arial"/>
-                <w:noProof/>
-                <w:sz w:val="24"/>
-                <w:lang w:val="es-MX" w:eastAsia="es-MX"/>
-              </w:rPr>
-              <w:drawing>
-                <wp:inline distT="0" distB="0" distL="0" distR="0" wp14:anchorId="10FAEC88" wp14:editId="69B79C2E">
-                  <wp:extent cx="1381125" cy="423974"/>
-                  <wp:effectExtent l="0" t="0" r="0" b="0"/>
-                  <wp:docPr id="34" name="Imagen 34"/>
-                  <wp:cNvGraphicFramePr>
-                    <a:graphicFrameLocks xmlns:a="http://schemas.openxmlformats.org/drawingml/2006/main" noChangeAspect="1"/>
-                  </wp:cNvGraphicFramePr>
-                  <a:graphic xmlns:a="http://schemas.openxmlformats.org/drawingml/2006/main">
-                    <a:graphicData uri="http://schemas.openxmlformats.org/drawingml/2006/picture">
-                      <pic:pic xmlns:pic="http://schemas.openxmlformats.org/drawingml/2006/picture">
-                        <pic:nvPicPr>
-                          <pic:cNvPr id="1" name=""/>
-                          <pic:cNvPicPr/>
-                        </pic:nvPicPr>
-                        <pic:blipFill>
-                          <a:blip r:embed="rId26"/>
-                          <a:stretch>
-                            <a:fillRect/>
-                          </a:stretch>
-                        </pic:blipFill>
-                        <pic:spPr>
-                          <a:xfrm>
-                            <a:off x="0" y="0"/>
-                            <a:ext cx="1391067" cy="427026"/>
-                          </a:xfrm>
-                          <a:prstGeom prst="rect">
-                            <a:avLst/>
-                          </a:prstGeom>
-                        </pic:spPr>
-                      </pic:pic>
-                    </a:graphicData>
-                  </a:graphic>
-                </wp:inline>
-              </w:drawing>
-            </w:r>
-          </w:p>
-        </w:tc>
-        <w:tc>
-          <w:tcPr>
-            <w:tcW w:w="6281" w:type="dxa"/>
-          </w:tcPr>
-          <w:p>
-            <w:pPr>
-              <w:rPr>
-                <w:rFonts w:ascii="Arial" w:hAnsi="Arial" w:cs="Arial"/>
-                <w:b/>
-                <w:sz w:val="24"/>
-                <w:szCs w:val="24"/>
-              </w:rPr>
-            </w:pPr>
-            <w:r>
-              <w:rPr>
-                <w:rFonts w:ascii="Arial" w:hAnsi="Arial" w:cs="Arial"/>
-                <w:b/>
-                <w:sz w:val="24"/>
-                <w:szCs w:val="24"/>
-              </w:rPr>
-              <w:t>Botón de Buzón de Notificaciones</w:t>
-            </w:r>
-          </w:p>
-          <w:p>
-            <w:pPr>
-              <w:rPr>
-                <w:rFonts w:ascii="Arial" w:hAnsi="Arial" w:cs="Arial"/>
-                <w:sz w:val="24"/>
-                <w:szCs w:val="24"/>
-              </w:rPr>
-            </w:pPr>
-            <w:r>
-              <w:rPr>
-                <w:rFonts w:ascii="Arial" w:hAnsi="Arial" w:cs="Arial"/>
-                <w:sz w:val="24"/>
-                <w:szCs w:val="24"/>
-              </w:rPr>
-              <w:t>Muestra la lista de mensajes recibidos que no han sido leídos</w:t>
-            </w:r>
-          </w:p>
-          <w:p>
-            <w:pPr>
-              <w:rPr>
-                <w:rFonts w:ascii="Arial" w:hAnsi="Arial" w:cs="Arial"/>
-                <w:b/>
-                <w:sz w:val="24"/>
-                <w:szCs w:val="24"/>
-              </w:rPr>
-            </w:pPr>
-          </w:p>
-        </w:tc>
-      </w:tr>
-      <w:tr>
-        <w:tc>
-          <w:tcPr>
-            <w:tcW w:w="2547" w:type="dxa"/>
-          </w:tcPr>
-          <w:p>
-            <w:pPr>
-              <w:tabs>
-                <w:tab w:val="left" w:pos="1494"/>
-              </w:tabs>
-              <w:spacing w:line="276" w:lineRule="auto"/>
-              <w:jc w:val="center"/>
-              <w:rPr>
-                <w:rFonts w:ascii="Arial" w:hAnsi="Arial" w:cs="Arial"/>
-                <w:sz w:val="24"/>
-              </w:rPr>
-            </w:pPr>
-          </w:p>
-          <w:p>
-            <w:pPr>
-              <w:tabs>
-                <w:tab w:val="left" w:pos="1494"/>
-              </w:tabs>
-              <w:spacing w:line="276" w:lineRule="auto"/>
-              <w:jc w:val="center"/>
-              <w:rPr>
-                <w:rFonts w:ascii="Arial" w:hAnsi="Arial" w:cs="Arial"/>
-                <w:sz w:val="24"/>
-              </w:rPr>
-            </w:pPr>
-            <w:r>
-              <w:rPr>
-                <w:rFonts w:ascii="Arial" w:hAnsi="Arial" w:cs="Arial"/>
-                <w:noProof/>
-                <w:sz w:val="24"/>
-                <w:lang w:val="es-MX" w:eastAsia="es-MX"/>
-              </w:rPr>
-              <w:drawing>
-                <wp:inline distT="0" distB="0" distL="0" distR="0" wp14:anchorId="723E2685" wp14:editId="15C12632">
-                  <wp:extent cx="1422226" cy="476250"/>
-                  <wp:effectExtent l="0" t="0" r="6985" b="0"/>
-                  <wp:docPr id="35" name="Imagen 35"/>
-                  <wp:cNvGraphicFramePr>
-                    <a:graphicFrameLocks xmlns:a="http://schemas.openxmlformats.org/drawingml/2006/main" noChangeAspect="1"/>
-                  </wp:cNvGraphicFramePr>
-                  <a:graphic xmlns:a="http://schemas.openxmlformats.org/drawingml/2006/main">
-                    <a:graphicData uri="http://schemas.openxmlformats.org/drawingml/2006/picture">
-                      <pic:pic xmlns:pic="http://schemas.openxmlformats.org/drawingml/2006/picture">
-                        <pic:nvPicPr>
-                          <pic:cNvPr id="1" name=""/>
-                          <pic:cNvPicPr/>
-                        </pic:nvPicPr>
-                        <pic:blipFill>
-                          <a:blip r:embed="rId27"/>
-                          <a:stretch>
-                            <a:fillRect/>
-                          </a:stretch>
-                        </pic:blipFill>
-                        <pic:spPr>
-                          <a:xfrm>
-                            <a:off x="0" y="0"/>
                             <a:ext cx="1422226" cy="476250"/>
                           </a:xfrm>
                           <a:prstGeom prst="rect">
@@ -6714,7 +6634,7 @@
                           <pic:cNvPicPr/>
                         </pic:nvPicPr>
                         <pic:blipFill rotWithShape="1">
-                          <a:blip r:embed="rId28"/>
+                          <a:blip r:embed="rId26"/>
                           <a:srcRect l="10332" t="7328" r="44655" b="13992"/>
                           <a:stretch/>
                         </pic:blipFill>
@@ -6824,7 +6744,7 @@
                           <pic:cNvPicPr/>
                         </pic:nvPicPr>
                         <pic:blipFill rotWithShape="1">
-                          <a:blip r:embed="rId28"/>
+                          <a:blip r:embed="rId26"/>
                           <a:srcRect l="49717" t="3659" r="6168" b="13941"/>
                           <a:stretch/>
                         </pic:blipFill>
@@ -6971,7 +6891,7 @@
                     <pic:cNvPicPr/>
                   </pic:nvPicPr>
                   <pic:blipFill>
-                    <a:blip r:embed="rId29">
+                    <a:blip r:embed="rId27">
                       <a:extLst>
                         <a:ext uri="{28A0092B-C50C-407E-A947-70E740481C1C}">
                           <a14:useLocalDpi xmlns:a14="http://schemas.microsoft.com/office/drawing/2010/main" val="0"/>
@@ -7007,18 +6927,18 @@
           <w:rFonts w:cs="Arial"/>
         </w:rPr>
       </w:pPr>
-      <w:bookmarkStart w:id="34" w:name="_Toc124335014"/>
-      <w:bookmarkStart w:id="35" w:name="_Toc124345695"/>
-      <w:bookmarkStart w:id="36" w:name="_Toc134789028"/>
+      <w:bookmarkStart w:id="35" w:name="_Toc124335014"/>
+      <w:bookmarkStart w:id="36" w:name="_Toc124345695"/>
+      <w:bookmarkStart w:id="37" w:name="_Toc136418723"/>
       <w:r>
         <w:rPr>
           <w:rFonts w:cs="Arial"/>
         </w:rPr>
         <w:t>Calendario de Eventos</w:t>
       </w:r>
-      <w:bookmarkEnd w:id="34"/>
       <w:bookmarkEnd w:id="35"/>
       <w:bookmarkEnd w:id="36"/>
+      <w:bookmarkEnd w:id="37"/>
     </w:p>
     <w:p>
       <w:pPr>
@@ -7116,7 +7036,7 @@
                     <pic:cNvPicPr/>
                   </pic:nvPicPr>
                   <pic:blipFill>
-                    <a:blip r:embed="rId30" cstate="print">
+                    <a:blip r:embed="rId28" cstate="print">
                       <a:extLst>
                         <a:ext uri="{28A0092B-C50C-407E-A947-70E740481C1C}">
                           <a14:useLocalDpi xmlns:a14="http://schemas.microsoft.com/office/drawing/2010/main" val="0"/>
@@ -7364,7 +7284,7 @@
                           </pic:cNvPicPr>
                         </pic:nvPicPr>
                         <pic:blipFill rotWithShape="1">
-                          <a:blip r:embed="rId31">
+                          <a:blip r:embed="rId29">
                             <a:extLst>
                               <a:ext uri="{28A0092B-C50C-407E-A947-70E740481C1C}">
                                 <a14:useLocalDpi xmlns:a14="http://schemas.microsoft.com/office/drawing/2010/main" val="0"/>
@@ -7518,7 +7438,7 @@
                           </pic:cNvPicPr>
                         </pic:nvPicPr>
                         <pic:blipFill rotWithShape="1">
-                          <a:blip r:embed="rId31">
+                          <a:blip r:embed="rId29">
                             <a:extLst>
                               <a:ext uri="{28A0092B-C50C-407E-A947-70E740481C1C}">
                                 <a14:useLocalDpi xmlns:a14="http://schemas.microsoft.com/office/drawing/2010/main" val="0"/>
@@ -7671,7 +7591,7 @@
                           </pic:cNvPicPr>
                         </pic:nvPicPr>
                         <pic:blipFill rotWithShape="1">
-                          <a:blip r:embed="rId31">
+                          <a:blip r:embed="rId29">
                             <a:extLst>
                               <a:ext uri="{28A0092B-C50C-407E-A947-70E740481C1C}">
                                 <a14:useLocalDpi xmlns:a14="http://schemas.microsoft.com/office/drawing/2010/main" val="0"/>
@@ -7837,9 +7757,9 @@
           <w:rFonts w:cs="Arial"/>
         </w:rPr>
       </w:pPr>
-      <w:bookmarkStart w:id="37" w:name="_Toc124335015"/>
-      <w:bookmarkStart w:id="38" w:name="_Toc124345696"/>
-      <w:bookmarkStart w:id="39" w:name="_Toc134789029"/>
+      <w:bookmarkStart w:id="38" w:name="_Toc124335015"/>
+      <w:bookmarkStart w:id="39" w:name="_Toc124345696"/>
+      <w:bookmarkStart w:id="40" w:name="_Toc136418724"/>
       <w:r>
         <w:rPr>
           <w:rFonts w:cs="Arial"/>
@@ -7847,9 +7767,9 @@
         <w:lastRenderedPageBreak/>
         <w:t>Menú Principal</w:t>
       </w:r>
-      <w:bookmarkEnd w:id="37"/>
       <w:bookmarkEnd w:id="38"/>
       <w:bookmarkEnd w:id="39"/>
+      <w:bookmarkEnd w:id="40"/>
     </w:p>
     <w:p>
       <w:pPr>
@@ -7921,7 +7841,7 @@
                     <pic:cNvPicPr/>
                   </pic:nvPicPr>
                   <pic:blipFill>
-                    <a:blip r:embed="rId32">
+                    <a:blip r:embed="rId30">
                       <a:extLst>
                         <a:ext uri="{28A0092B-C50C-407E-A947-70E740481C1C}">
                           <a14:useLocalDpi xmlns:a14="http://schemas.microsoft.com/office/drawing/2010/main" val="0"/>
@@ -7974,7 +7894,7 @@
                     <pic:cNvPicPr/>
                   </pic:nvPicPr>
                   <pic:blipFill>
-                    <a:blip r:embed="rId33"/>
+                    <a:blip r:embed="rId31"/>
                     <a:stretch>
                       <a:fillRect/>
                     </a:stretch>
@@ -8119,7 +8039,7 @@
                           <pic:cNvPicPr/>
                         </pic:nvPicPr>
                         <pic:blipFill>
-                          <a:blip r:embed="rId33"/>
+                          <a:blip r:embed="rId31"/>
                           <a:stretch>
                             <a:fillRect/>
                           </a:stretch>
@@ -8231,7 +8151,7 @@
                           <pic:cNvPicPr/>
                         </pic:nvPicPr>
                         <pic:blipFill rotWithShape="1">
-                          <a:blip r:embed="rId34">
+                          <a:blip r:embed="rId32">
                             <a:extLst>
                               <a:ext uri="{28A0092B-C50C-407E-A947-70E740481C1C}">
                                 <a14:useLocalDpi xmlns:a14="http://schemas.microsoft.com/office/drawing/2010/main" val="0"/>
@@ -8542,14 +8462,14 @@
           <w:rFonts w:cs="Arial"/>
         </w:rPr>
       </w:pPr>
-      <w:bookmarkStart w:id="40" w:name="_Toc134789030"/>
+      <w:bookmarkStart w:id="41" w:name="_Toc136418725"/>
       <w:r>
         <w:rPr>
           <w:rFonts w:cs="Arial"/>
         </w:rPr>
         <w:t>Pantalla de Principal de Administración</w:t>
       </w:r>
-      <w:bookmarkEnd w:id="40"/>
+      <w:bookmarkEnd w:id="41"/>
     </w:p>
     <w:p>
       <w:pPr>
@@ -8686,7 +8606,7 @@
                     <pic:cNvPicPr/>
                   </pic:nvPicPr>
                   <pic:blipFill>
-                    <a:blip r:embed="rId35"/>
+                    <a:blip r:embed="rId33"/>
                     <a:stretch>
                       <a:fillRect/>
                     </a:stretch>
@@ -8736,8 +8656,6 @@
           <w:szCs w:val="24"/>
         </w:rPr>
       </w:pPr>
-      <w:bookmarkStart w:id="41" w:name="_GoBack"/>
-      <w:bookmarkEnd w:id="41"/>
     </w:p>
     <w:p>
       <w:pPr>
@@ -15961,7 +15879,7 @@
                     <pic:cNvPicPr/>
                   </pic:nvPicPr>
                   <pic:blipFill>
-                    <a:blip r:embed="rId36" cstate="print">
+                    <a:blip r:embed="rId34" cstate="print">
                       <a:extLst>
                         <a:ext uri="{28A0092B-C50C-407E-A947-70E740481C1C}">
                           <a14:useLocalDpi xmlns:a14="http://schemas.microsoft.com/office/drawing/2010/main" val="0"/>
@@ -17943,8 +17861,8 @@
       </w:pPr>
     </w:p>
     <w:sectPr>
-      <w:headerReference w:type="default" r:id="rId37"/>
-      <w:footerReference w:type="default" r:id="rId38"/>
+      <w:headerReference w:type="default" r:id="rId35"/>
+      <w:footerReference w:type="default" r:id="rId36"/>
       <w:pgSz w:w="12240" w:h="15840" w:code="1"/>
       <w:pgMar w:top="1417" w:right="1701" w:bottom="1417" w:left="1701" w:header="708" w:footer="708" w:gutter="0"/>
       <w:cols w:space="708"/>
@@ -17956,7 +17874,7 @@
 </file>
 
 <file path=word/endnotes.xml><?xml version="1.0" encoding="utf-8"?>
-<w:endnotes xmlns:wpc="http://schemas.microsoft.com/office/word/2010/wordprocessingCanvas" xmlns:cx="http://schemas.microsoft.com/office/drawing/2014/chartex" xmlns:mc="http://schemas.openxmlformats.org/markup-compatibility/2006" xmlns:o="urn:schemas-microsoft-com:office:office" xmlns:r="http://schemas.openxmlformats.org/officeDocument/2006/relationships" xmlns:m="http://schemas.openxmlformats.org/officeDocument/2006/math" xmlns:v="urn:schemas-microsoft-com:vml" xmlns:wp14="http://schemas.microsoft.com/office/word/2010/wordprocessingDrawing" xmlns:wp="http://schemas.openxmlformats.org/drawingml/2006/wordprocessingDrawing" xmlns:w10="urn:schemas-microsoft-com:office:word" xmlns:w="http://schemas.openxmlformats.org/wordprocessingml/2006/main" xmlns:w14="http://schemas.microsoft.com/office/word/2010/wordml" xmlns:w15="http://schemas.microsoft.com/office/word/2012/wordml" xmlns:w16se="http://schemas.microsoft.com/office/word/2015/wordml/symex" xmlns:wpg="http://schemas.microsoft.com/office/word/2010/wordprocessingGroup" xmlns:wpi="http://schemas.microsoft.com/office/word/2010/wordprocessingInk" xmlns:wne="http://schemas.microsoft.com/office/word/2006/wordml" xmlns:wps="http://schemas.microsoft.com/office/word/2010/wordprocessingShape" mc:Ignorable="w14 w15 w16se wp14">
+<w:endnotes xmlns:wpc="http://schemas.microsoft.com/office/word/2010/wordprocessingCanvas" xmlns:cx="http://schemas.microsoft.com/office/drawing/2014/chartex" xmlns:cx1="http://schemas.microsoft.com/office/drawing/2015/9/8/chartex" xmlns:mc="http://schemas.openxmlformats.org/markup-compatibility/2006" xmlns:o="urn:schemas-microsoft-com:office:office" xmlns:r="http://schemas.openxmlformats.org/officeDocument/2006/relationships" xmlns:m="http://schemas.openxmlformats.org/officeDocument/2006/math" xmlns:v="urn:schemas-microsoft-com:vml" xmlns:wp14="http://schemas.microsoft.com/office/word/2010/wordprocessingDrawing" xmlns:wp="http://schemas.openxmlformats.org/drawingml/2006/wordprocessingDrawing" xmlns:w10="urn:schemas-microsoft-com:office:word" xmlns:w="http://schemas.openxmlformats.org/wordprocessingml/2006/main" xmlns:w14="http://schemas.microsoft.com/office/word/2010/wordml" xmlns:w15="http://schemas.microsoft.com/office/word/2012/wordml" xmlns:w16se="http://schemas.microsoft.com/office/word/2015/wordml/symex" xmlns:wpg="http://schemas.microsoft.com/office/word/2010/wordprocessingGroup" xmlns:wpi="http://schemas.microsoft.com/office/word/2010/wordprocessingInk" xmlns:wne="http://schemas.microsoft.com/office/word/2006/wordml" xmlns:wps="http://schemas.microsoft.com/office/word/2010/wordprocessingShape" mc:Ignorable="w14 w15 w16se wp14">
   <w:endnote w:type="separator" w:id="-1">
     <w:p>
       <w:pPr>
@@ -17981,7 +17899,7 @@
 </file>
 
 <file path=word/footer1.xml><?xml version="1.0" encoding="utf-8"?>
-<w:ftr xmlns:wpc="http://schemas.microsoft.com/office/word/2010/wordprocessingCanvas" xmlns:cx="http://schemas.microsoft.com/office/drawing/2014/chartex" xmlns:mc="http://schemas.openxmlformats.org/markup-compatibility/2006" xmlns:o="urn:schemas-microsoft-com:office:office" xmlns:r="http://schemas.openxmlformats.org/officeDocument/2006/relationships" xmlns:m="http://schemas.openxmlformats.org/officeDocument/2006/math" xmlns:v="urn:schemas-microsoft-com:vml" xmlns:wp14="http://schemas.microsoft.com/office/word/2010/wordprocessingDrawing" xmlns:wp="http://schemas.openxmlformats.org/drawingml/2006/wordprocessingDrawing" xmlns:w10="urn:schemas-microsoft-com:office:word" xmlns:w="http://schemas.openxmlformats.org/wordprocessingml/2006/main" xmlns:w14="http://schemas.microsoft.com/office/word/2010/wordml" xmlns:w15="http://schemas.microsoft.com/office/word/2012/wordml" xmlns:w16se="http://schemas.microsoft.com/office/word/2015/wordml/symex" xmlns:wpg="http://schemas.microsoft.com/office/word/2010/wordprocessingGroup" xmlns:wpi="http://schemas.microsoft.com/office/word/2010/wordprocessingInk" xmlns:wne="http://schemas.microsoft.com/office/word/2006/wordml" xmlns:wps="http://schemas.microsoft.com/office/word/2010/wordprocessingShape" mc:Ignorable="w14 w15 w16se wp14">
+<w:ftr xmlns:wpc="http://schemas.microsoft.com/office/word/2010/wordprocessingCanvas" xmlns:cx="http://schemas.microsoft.com/office/drawing/2014/chartex" xmlns:cx1="http://schemas.microsoft.com/office/drawing/2015/9/8/chartex" xmlns:mc="http://schemas.openxmlformats.org/markup-compatibility/2006" xmlns:o="urn:schemas-microsoft-com:office:office" xmlns:r="http://schemas.openxmlformats.org/officeDocument/2006/relationships" xmlns:m="http://schemas.openxmlformats.org/officeDocument/2006/math" xmlns:v="urn:schemas-microsoft-com:vml" xmlns:wp14="http://schemas.microsoft.com/office/word/2010/wordprocessingDrawing" xmlns:wp="http://schemas.openxmlformats.org/drawingml/2006/wordprocessingDrawing" xmlns:w10="urn:schemas-microsoft-com:office:word" xmlns:w="http://schemas.openxmlformats.org/wordprocessingml/2006/main" xmlns:w14="http://schemas.microsoft.com/office/word/2010/wordml" xmlns:w15="http://schemas.microsoft.com/office/word/2012/wordml" xmlns:w16se="http://schemas.microsoft.com/office/word/2015/wordml/symex" xmlns:wpg="http://schemas.microsoft.com/office/word/2010/wordprocessingGroup" xmlns:wpi="http://schemas.microsoft.com/office/word/2010/wordprocessingInk" xmlns:wne="http://schemas.microsoft.com/office/word/2006/wordml" xmlns:wps="http://schemas.microsoft.com/office/word/2010/wordprocessingShape" mc:Ignorable="w14 w15 w16se wp14">
   <w:sdt>
     <w:sdtPr>
       <w:rPr>
@@ -17994,6 +17912,7 @@
         <w:docPartUnique/>
       </w:docPartObj>
     </w:sdtPr>
+    <w:sdtEndPr/>
     <w:sdtContent>
       <w:sdt>
         <w:sdtPr>
@@ -18007,6 +17926,7 @@
             <w:docPartUnique/>
           </w:docPartObj>
         </w:sdtPr>
+        <w:sdtEndPr/>
         <w:sdtContent>
           <w:p>
             <w:pPr>
@@ -18080,7 +18000,7 @@
                     </wp:anchor>
                   </w:drawing>
                 </mc:Choice>
-                <mc:Fallback xmlns:cx1="http://schemas.microsoft.com/office/drawing/2015/9/8/chartex">
+                <mc:Fallback>
                   <w:pict>
                     <v:line w14:anchorId="42D5C661" id="Conector recto 13" o:spid="_x0000_s1026" style="position:absolute;z-index:251662336;visibility:visible;mso-wrap-style:square;mso-width-percent:0;mso-height-percent:0;mso-wrap-distance-left:9pt;mso-wrap-distance-top:0;mso-wrap-distance-right:9pt;mso-wrap-distance-bottom:0;mso-position-horizontal:absolute;mso-position-horizontal-relative:text;mso-position-vertical:absolute;mso-position-vertical-relative:text;mso-width-percent:0;mso-height-percent:0;mso-width-relative:margin;mso-height-relative:margin" from="-17.55pt,-3pt" to="446.7pt,-2.25pt" o:gfxdata="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" strokecolor="#a5a5a5 [3206]" strokeweight="1.5pt">
                       <v:stroke joinstyle="miter"/>
@@ -18191,7 +18111,7 @@
                     </wp:anchor>
                   </w:drawing>
                 </mc:Choice>
-                <mc:Fallback xmlns:cx1="http://schemas.microsoft.com/office/drawing/2015/9/8/chartex">
+                <mc:Fallback>
                   <w:pict>
                     <v:rect w14:anchorId="2CD8D370" id="Rectángulo 11" o:spid="_x0000_s1026" style="position:absolute;margin-left:280.3pt;margin-top:-3.3pt;width:167.65pt;height:22.4pt;z-index:-251658241;visibility:visible;mso-wrap-style:square;mso-width-percent:0;mso-wrap-distance-left:9pt;mso-wrap-distance-top:0;mso-wrap-distance-right:9pt;mso-wrap-distance-bottom:0;mso-position-horizontal:absolute;mso-position-horizontal-relative:text;mso-position-vertical:absolute;mso-position-vertical-relative:text;mso-width-percent:0;mso-width-relative:margin;v-text-anchor:middle" o:gfxdata="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" fillcolor="#002060" stroked="f" strokeweight="1pt">
                       <v:fill color2="#002060" o:opacity2="15728f" rotate="t" angle="90" colors="0 #002060;34734f #002060;40632f #002060;45815f #072766;46531f #002060;60293f #002060;1 #002060" focus="100%" type="gradient"/>
@@ -18242,7 +18162,7 @@
                 <w:noProof/>
                 <w:color w:val="FFFFFF" w:themeColor="background1"/>
               </w:rPr>
-              <w:t>17</w:t>
+              <w:t>18</w:t>
             </w:r>
             <w:r>
               <w:rPr>
@@ -18322,7 +18242,7 @@
 </file>
 
 <file path=word/footnotes.xml><?xml version="1.0" encoding="utf-8"?>
-<w:footnotes xmlns:wpc="http://schemas.microsoft.com/office/word/2010/wordprocessingCanvas" xmlns:cx="http://schemas.microsoft.com/office/drawing/2014/chartex" xmlns:mc="http://schemas.openxmlformats.org/markup-compatibility/2006" xmlns:o="urn:schemas-microsoft-com:office:office" xmlns:r="http://schemas.openxmlformats.org/officeDocument/2006/relationships" xmlns:m="http://schemas.openxmlformats.org/officeDocument/2006/math" xmlns:v="urn:schemas-microsoft-com:vml" xmlns:wp14="http://schemas.microsoft.com/office/word/2010/wordprocessingDrawing" xmlns:wp="http://schemas.openxmlformats.org/drawingml/2006/wordprocessingDrawing" xmlns:w10="urn:schemas-microsoft-com:office:word" xmlns:w="http://schemas.openxmlformats.org/wordprocessingml/2006/main" xmlns:w14="http://schemas.microsoft.com/office/word/2010/wordml" xmlns:w15="http://schemas.microsoft.com/office/word/2012/wordml" xmlns:w16se="http://schemas.microsoft.com/office/word/2015/wordml/symex" xmlns:wpg="http://schemas.microsoft.com/office/word/2010/wordprocessingGroup" xmlns:wpi="http://schemas.microsoft.com/office/word/2010/wordprocessingInk" xmlns:wne="http://schemas.microsoft.com/office/word/2006/wordml" xmlns:wps="http://schemas.microsoft.com/office/word/2010/wordprocessingShape" mc:Ignorable="w14 w15 w16se wp14">
+<w:footnotes xmlns:wpc="http://schemas.microsoft.com/office/word/2010/wordprocessingCanvas" xmlns:cx="http://schemas.microsoft.com/office/drawing/2014/chartex" xmlns:cx1="http://schemas.microsoft.com/office/drawing/2015/9/8/chartex" xmlns:mc="http://schemas.openxmlformats.org/markup-compatibility/2006" xmlns:o="urn:schemas-microsoft-com:office:office" xmlns:r="http://schemas.openxmlformats.org/officeDocument/2006/relationships" xmlns:m="http://schemas.openxmlformats.org/officeDocument/2006/math" xmlns:v="urn:schemas-microsoft-com:vml" xmlns:wp14="http://schemas.microsoft.com/office/word/2010/wordprocessingDrawing" xmlns:wp="http://schemas.openxmlformats.org/drawingml/2006/wordprocessingDrawing" xmlns:w10="urn:schemas-microsoft-com:office:word" xmlns:w="http://schemas.openxmlformats.org/wordprocessingml/2006/main" xmlns:w14="http://schemas.microsoft.com/office/word/2010/wordml" xmlns:w15="http://schemas.microsoft.com/office/word/2012/wordml" xmlns:w16se="http://schemas.microsoft.com/office/word/2015/wordml/symex" xmlns:wpg="http://schemas.microsoft.com/office/word/2010/wordprocessingGroup" xmlns:wpi="http://schemas.microsoft.com/office/word/2010/wordprocessingInk" xmlns:wne="http://schemas.microsoft.com/office/word/2006/wordml" xmlns:wps="http://schemas.microsoft.com/office/word/2010/wordprocessingShape" mc:Ignorable="w14 w15 w16se wp14">
   <w:footnote w:type="separator" w:id="-1">
     <w:p>
       <w:pPr>
@@ -18347,7 +18267,7 @@
 </file>
 
 <file path=word/header1.xml><?xml version="1.0" encoding="utf-8"?>
-<w:hdr xmlns:wpc="http://schemas.microsoft.com/office/word/2010/wordprocessingCanvas" xmlns:cx="http://schemas.microsoft.com/office/drawing/2014/chartex" xmlns:mc="http://schemas.openxmlformats.org/markup-compatibility/2006" xmlns:o="urn:schemas-microsoft-com:office:office" xmlns:r="http://schemas.openxmlformats.org/officeDocument/2006/relationships" xmlns:m="http://schemas.openxmlformats.org/officeDocument/2006/math" xmlns:v="urn:schemas-microsoft-com:vml" xmlns:wp14="http://schemas.microsoft.com/office/word/2010/wordprocessingDrawing" xmlns:wp="http://schemas.openxmlformats.org/drawingml/2006/wordprocessingDrawing" xmlns:w10="urn:schemas-microsoft-com:office:word" xmlns:w="http://schemas.openxmlformats.org/wordprocessingml/2006/main" xmlns:w14="http://schemas.microsoft.com/office/word/2010/wordml" xmlns:w15="http://schemas.microsoft.com/office/word/2012/wordml" xmlns:w16se="http://schemas.microsoft.com/office/word/2015/wordml/symex" xmlns:wpg="http://schemas.microsoft.com/office/word/2010/wordprocessingGroup" xmlns:wpi="http://schemas.microsoft.com/office/word/2010/wordprocessingInk" xmlns:wne="http://schemas.microsoft.com/office/word/2006/wordml" xmlns:wps="http://schemas.microsoft.com/office/word/2010/wordprocessingShape" mc:Ignorable="w14 w15 w16se wp14">
+<w:hdr xmlns:wpc="http://schemas.microsoft.com/office/word/2010/wordprocessingCanvas" xmlns:cx="http://schemas.microsoft.com/office/drawing/2014/chartex" xmlns:cx1="http://schemas.microsoft.com/office/drawing/2015/9/8/chartex" xmlns:mc="http://schemas.openxmlformats.org/markup-compatibility/2006" xmlns:o="urn:schemas-microsoft-com:office:office" xmlns:r="http://schemas.openxmlformats.org/officeDocument/2006/relationships" xmlns:m="http://schemas.openxmlformats.org/officeDocument/2006/math" xmlns:v="urn:schemas-microsoft-com:vml" xmlns:wp14="http://schemas.microsoft.com/office/word/2010/wordprocessingDrawing" xmlns:wp="http://schemas.openxmlformats.org/drawingml/2006/wordprocessingDrawing" xmlns:w10="urn:schemas-microsoft-com:office:word" xmlns:w="http://schemas.openxmlformats.org/wordprocessingml/2006/main" xmlns:w14="http://schemas.microsoft.com/office/word/2010/wordml" xmlns:w15="http://schemas.microsoft.com/office/word/2012/wordml" xmlns:w16se="http://schemas.microsoft.com/office/word/2015/wordml/symex" xmlns:wpg="http://schemas.microsoft.com/office/word/2010/wordprocessingGroup" xmlns:wpi="http://schemas.microsoft.com/office/word/2010/wordprocessingInk" xmlns:wne="http://schemas.microsoft.com/office/word/2006/wordml" xmlns:wps="http://schemas.microsoft.com/office/word/2010/wordprocessingShape" mc:Ignorable="w14 w15 w16se wp14">
   <w:p>
     <w:pPr>
       <w:pStyle w:val="Encabezado"/>
@@ -18468,7 +18388,17 @@
                               <w:szCs w:val="20"/>
                               <w:lang w:val="es-MX"/>
                             </w:rPr>
-                            <w:t>DPCP</w:t>
+                            <w:t>DC</w:t>
+                          </w:r>
+                          <w:r>
+                            <w:rPr>
+                              <w:rFonts w:ascii="Arial" w:hAnsi="Arial" w:cs="Arial"/>
+                              <w:b/>
+                              <w:sz w:val="20"/>
+                              <w:szCs w:val="20"/>
+                              <w:lang w:val="es-MX"/>
+                            </w:rPr>
+                            <w:t>CP</w:t>
                           </w:r>
                         </w:p>
                       </w:txbxContent>
@@ -18551,7 +18481,17 @@
                         <w:szCs w:val="20"/>
                         <w:lang w:val="es-MX"/>
                       </w:rPr>
-                      <w:t>DPCP</w:t>
+                      <w:t>DC</w:t>
+                    </w:r>
+                    <w:r>
+                      <w:rPr>
+                        <w:rFonts w:ascii="Arial" w:hAnsi="Arial" w:cs="Arial"/>
+                        <w:b/>
+                        <w:sz w:val="20"/>
+                        <w:szCs w:val="20"/>
+                        <w:lang w:val="es-MX"/>
+                      </w:rPr>
+                      <w:t>CP</w:t>
                     </w:r>
                   </w:p>
                 </w:txbxContent>
@@ -18634,7 +18574,7 @@
 </file>
 
 <file path=word/numbering.xml><?xml version="1.0" encoding="utf-8"?>
-<w:numbering xmlns:wpc="http://schemas.microsoft.com/office/word/2010/wordprocessingCanvas" xmlns:cx="http://schemas.microsoft.com/office/drawing/2014/chartex" xmlns:mc="http://schemas.openxmlformats.org/markup-compatibility/2006" xmlns:o="urn:schemas-microsoft-com:office:office" xmlns:r="http://schemas.openxmlformats.org/officeDocument/2006/relationships" xmlns:m="http://schemas.openxmlformats.org/officeDocument/2006/math" xmlns:v="urn:schemas-microsoft-com:vml" xmlns:wp14="http://schemas.microsoft.com/office/word/2010/wordprocessingDrawing" xmlns:wp="http://schemas.openxmlformats.org/drawingml/2006/wordprocessingDrawing" xmlns:w10="urn:schemas-microsoft-com:office:word" xmlns:w="http://schemas.openxmlformats.org/wordprocessingml/2006/main" xmlns:w14="http://schemas.microsoft.com/office/word/2010/wordml" xmlns:w15="http://schemas.microsoft.com/office/word/2012/wordml" xmlns:w16se="http://schemas.microsoft.com/office/word/2015/wordml/symex" xmlns:wpg="http://schemas.microsoft.com/office/word/2010/wordprocessingGroup" xmlns:wpi="http://schemas.microsoft.com/office/word/2010/wordprocessingInk" xmlns:wne="http://schemas.microsoft.com/office/word/2006/wordml" xmlns:wps="http://schemas.microsoft.com/office/word/2010/wordprocessingShape" mc:Ignorable="w14 w15 w16se wp14">
+<w:numbering xmlns:wpc="http://schemas.microsoft.com/office/word/2010/wordprocessingCanvas" xmlns:cx="http://schemas.microsoft.com/office/drawing/2014/chartex" xmlns:cx1="http://schemas.microsoft.com/office/drawing/2015/9/8/chartex" xmlns:mc="http://schemas.openxmlformats.org/markup-compatibility/2006" xmlns:o="urn:schemas-microsoft-com:office:office" xmlns:r="http://schemas.openxmlformats.org/officeDocument/2006/relationships" xmlns:m="http://schemas.openxmlformats.org/officeDocument/2006/math" xmlns:v="urn:schemas-microsoft-com:vml" xmlns:wp14="http://schemas.microsoft.com/office/word/2010/wordprocessingDrawing" xmlns:wp="http://schemas.openxmlformats.org/drawingml/2006/wordprocessingDrawing" xmlns:w10="urn:schemas-microsoft-com:office:word" xmlns:w="http://schemas.openxmlformats.org/wordprocessingml/2006/main" xmlns:w14="http://schemas.microsoft.com/office/word/2010/wordml" xmlns:w15="http://schemas.microsoft.com/office/word/2012/wordml" xmlns:w16se="http://schemas.microsoft.com/office/word/2015/wordml/symex" xmlns:wpg="http://schemas.microsoft.com/office/word/2010/wordprocessingGroup" xmlns:wpi="http://schemas.microsoft.com/office/word/2010/wordprocessingInk" xmlns:wne="http://schemas.microsoft.com/office/word/2006/wordml" xmlns:wps="http://schemas.microsoft.com/office/word/2010/wordprocessingShape" mc:Ignorable="w14 w15 w16se wp14">
   <w:abstractNum w:abstractNumId="0" w15:restartNumberingAfterBreak="0">
     <w:nsid w:val="33767D3B"/>
     <w:multiLevelType w:val="multilevel"/>
@@ -20334,7 +20274,7 @@
 </file>
 
 <file path=customXml/itemProps1.xml><?xml version="1.0" encoding="utf-8"?>
-<ds:datastoreItem xmlns:ds="http://schemas.openxmlformats.org/officeDocument/2006/customXml" ds:itemID="{5E454D18-48EE-44EE-B389-D5DFE0013E34}">
+<ds:datastoreItem xmlns:ds="http://schemas.openxmlformats.org/officeDocument/2006/customXml" ds:itemID="{7F895840-5632-4186-B7A5-F24C9F3D6A6F}">
   <ds:schemaRefs>
     <ds:schemaRef ds:uri="http://schemas.openxmlformats.org/officeDocument/2006/bibliography"/>
   </ds:schemaRefs>

</xml_diff>